<commit_message>
ECE 4180 Final Report
</commit_message>
<xml_diff>
--- a/4180_Report.docx
+++ b/4180_Report.docx
@@ -7,18 +7,18 @@
         <w:spacing w:line="480" w:lineRule="auto"/>
         <w:jc w:val="center"/>
         <w:rPr>
-          <w:rFonts w:ascii="Times New Roman" w:hAnsi="Times New Roman" w:cs="Times New Roman" w:asciiTheme="majorBidi" w:hAnsiTheme="majorBidi" w:cstheme="majorBidi"/>
-          <w:b w:val="1"/>
-          <w:bCs w:val="1"/>
+          <w:rFonts w:asciiTheme="majorBidi" w:hAnsiTheme="majorBidi" w:cstheme="majorBidi"/>
+          <w:b/>
+          <w:bCs/>
           <w:sz w:val="64"/>
           <w:szCs w:val="64"/>
         </w:rPr>
       </w:pPr>
       <w:r>
         <w:rPr>
-          <w:rFonts w:ascii="Times New Roman" w:hAnsi="Times New Roman" w:cs="Times New Roman" w:asciiTheme="majorBidi" w:hAnsiTheme="majorBidi" w:cstheme="majorBidi"/>
-          <w:b w:val="1"/>
-          <w:bCs w:val="1"/>
+          <w:rFonts w:asciiTheme="majorBidi" w:hAnsiTheme="majorBidi" w:cstheme="majorBidi"/>
+          <w:b/>
+          <w:bCs/>
           <w:sz w:val="64"/>
           <w:szCs w:val="64"/>
         </w:rPr>
@@ -27,22 +27,21 @@
     </w:p>
     <w:p>
       <w:pPr>
-        <w:pStyle w:val="Normal"/>
         <w:spacing w:line="480" w:lineRule="auto"/>
         <w:jc w:val="center"/>
         <w:rPr>
-          <w:rFonts w:ascii="Times New Roman" w:hAnsi="Times New Roman" w:cs="Times New Roman" w:asciiTheme="majorBidi" w:hAnsiTheme="majorBidi" w:cstheme="majorBidi"/>
-          <w:b w:val="1"/>
-          <w:bCs w:val="1"/>
+          <w:rFonts w:asciiTheme="majorBidi" w:hAnsiTheme="majorBidi" w:cstheme="majorBidi"/>
+          <w:b/>
+          <w:bCs/>
           <w:sz w:val="64"/>
           <w:szCs w:val="64"/>
         </w:rPr>
       </w:pPr>
       <w:r>
         <w:rPr>
-          <w:rFonts w:ascii="Times New Roman" w:hAnsi="Times New Roman" w:cs="Times New Roman" w:asciiTheme="majorBidi" w:hAnsiTheme="majorBidi" w:cstheme="majorBidi"/>
-          <w:b w:val="1"/>
-          <w:bCs w:val="1"/>
+          <w:rFonts w:asciiTheme="majorBidi" w:hAnsiTheme="majorBidi" w:cstheme="majorBidi"/>
+          <w:b/>
+          <w:bCs/>
           <w:sz w:val="64"/>
           <w:szCs w:val="64"/>
         </w:rPr>
@@ -112,7 +111,7 @@
           <w:sz w:val="32"/>
           <w:szCs w:val="32"/>
         </w:rPr>
-        <w:t xml:space="preserve">, Fan Han Hoon, </w:t>
+        <w:t xml:space="preserve">, Fan Han Hoon, Sid Gulati, </w:t>
       </w:r>
       <w:r>
         <w:rPr>
@@ -122,8 +121,9 @@
           <w:sz w:val="32"/>
           <w:szCs w:val="32"/>
         </w:rPr>
-        <w:t>Sid Gulati</w:t>
-      </w:r>
+        <w:t xml:space="preserve">Muath F </w:t>
+      </w:r>
+      <w:proofErr w:type="spellStart"/>
       <w:r>
         <w:rPr>
           <w:rFonts w:asciiTheme="majorBidi" w:hAnsiTheme="majorBidi" w:cstheme="majorBidi"/>
@@ -132,9 +132,14 @@
           <w:sz w:val="32"/>
           <w:szCs w:val="32"/>
         </w:rPr>
-        <w:t xml:space="preserve">, </w:t>
-      </w:r>
-      <w:r>
+        <w:t>Alsubhi</w:t>
+      </w:r>
+      <w:proofErr w:type="spellEnd"/>
+    </w:p>
+    <w:p>
+      <w:pPr>
+        <w:spacing w:after="0" w:line="480" w:lineRule="auto"/>
+        <w:jc w:val="center"/>
         <w:rPr>
           <w:rFonts w:asciiTheme="majorBidi" w:hAnsiTheme="majorBidi" w:cstheme="majorBidi"/>
           <w:b/>
@@ -142,7 +147,16 @@
           <w:sz w:val="32"/>
           <w:szCs w:val="32"/>
         </w:rPr>
-        <w:t>Muath F Alsubhi</w:t>
+      </w:pPr>
+      <w:r>
+        <w:rPr>
+          <w:rFonts w:asciiTheme="majorBidi" w:hAnsiTheme="majorBidi" w:cstheme="majorBidi"/>
+          <w:b/>
+          <w:bCs/>
+          <w:sz w:val="32"/>
+          <w:szCs w:val="32"/>
+        </w:rPr>
+        <w:t>For</w:t>
       </w:r>
     </w:p>
     <w:p>
@@ -165,7 +179,7 @@
           <w:sz w:val="32"/>
           <w:szCs w:val="32"/>
         </w:rPr>
-        <w:t>For</w:t>
+        <w:t>Dr. James Hamblen</w:t>
       </w:r>
     </w:p>
     <w:p>
@@ -188,7 +202,7 @@
           <w:sz w:val="32"/>
           <w:szCs w:val="32"/>
         </w:rPr>
-        <w:t xml:space="preserve">Dr. </w:t>
+        <w:t>ECE-4180-A</w:t>
       </w:r>
       <w:r>
         <w:rPr>
@@ -198,13 +212,9 @@
           <w:sz w:val="32"/>
           <w:szCs w:val="32"/>
         </w:rPr>
-        <w:t>James Hamblen</w:t>
-      </w:r>
-    </w:p>
-    <w:p>
-      <w:pPr>
-        <w:spacing w:after="0" w:line="480" w:lineRule="auto"/>
-        <w:jc w:val="center"/>
+        <w:t xml:space="preserve">: </w:t>
+      </w:r>
+      <w:r>
         <w:rPr>
           <w:rFonts w:asciiTheme="majorBidi" w:hAnsiTheme="majorBidi" w:cstheme="majorBidi"/>
           <w:b/>
@@ -212,7 +222,8 @@
           <w:sz w:val="32"/>
           <w:szCs w:val="32"/>
         </w:rPr>
-      </w:pPr>
+        <w:t>Emb</w:t>
+      </w:r>
       <w:r>
         <w:rPr>
           <w:rFonts w:asciiTheme="majorBidi" w:hAnsiTheme="majorBidi" w:cstheme="majorBidi"/>
@@ -221,9 +232,12 @@
           <w:sz w:val="32"/>
           <w:szCs w:val="32"/>
         </w:rPr>
-        <w:t>ECE</w:t>
-      </w:r>
-      <w:r>
+        <w:t>edded Systems</w:t>
+      </w:r>
+    </w:p>
+    <w:p>
+      <w:pPr>
+        <w:ind w:left="2160" w:firstLine="720"/>
         <w:rPr>
           <w:rFonts w:asciiTheme="majorBidi" w:hAnsiTheme="majorBidi" w:cstheme="majorBidi"/>
           <w:b/>
@@ -231,8 +245,7 @@
           <w:sz w:val="32"/>
           <w:szCs w:val="32"/>
         </w:rPr>
-        <w:t>-</w:t>
-      </w:r>
+      </w:pPr>
       <w:r>
         <w:rPr>
           <w:rFonts w:asciiTheme="majorBidi" w:hAnsiTheme="majorBidi" w:cstheme="majorBidi"/>
@@ -241,7 +254,7 @@
           <w:sz w:val="32"/>
           <w:szCs w:val="32"/>
         </w:rPr>
-        <w:t>4180</w:t>
+        <w:t xml:space="preserve">       December 8th</w:t>
       </w:r>
       <w:r>
         <w:rPr>
@@ -251,7 +264,7 @@
           <w:sz w:val="32"/>
           <w:szCs w:val="32"/>
         </w:rPr>
-        <w:t>-</w:t>
+        <w:t>, 202</w:t>
       </w:r>
       <w:r>
         <w:rPr>
@@ -261,9 +274,11 @@
           <w:sz w:val="32"/>
           <w:szCs w:val="32"/>
         </w:rPr>
-        <w:t>A</w:t>
-      </w:r>
-      <w:r>
+        <w:t>3</w:t>
+      </w:r>
+    </w:p>
+    <w:p>
+      <w:pPr>
         <w:rPr>
           <w:rFonts w:asciiTheme="majorBidi" w:hAnsiTheme="majorBidi" w:cstheme="majorBidi"/>
           <w:b/>
@@ -271,8 +286,7 @@
           <w:sz w:val="32"/>
           <w:szCs w:val="32"/>
         </w:rPr>
-        <w:t xml:space="preserve">: </w:t>
-      </w:r>
+      </w:pPr>
       <w:r>
         <w:rPr>
           <w:rFonts w:asciiTheme="majorBidi" w:hAnsiTheme="majorBidi" w:cstheme="majorBidi"/>
@@ -281,79 +295,6 @@
           <w:sz w:val="32"/>
           <w:szCs w:val="32"/>
         </w:rPr>
-        <w:t>Emb</w:t>
-      </w:r>
-      <w:r>
-        <w:rPr>
-          <w:rFonts w:asciiTheme="majorBidi" w:hAnsiTheme="majorBidi" w:cstheme="majorBidi"/>
-          <w:b/>
-          <w:bCs/>
-          <w:sz w:val="32"/>
-          <w:szCs w:val="32"/>
-        </w:rPr>
-        <w:t>edded Systems</w:t>
-      </w:r>
-    </w:p>
-    <w:p>
-      <w:pPr>
-        <w:ind w:left="2160" w:firstLine="720"/>
-        <w:rPr>
-          <w:rFonts w:asciiTheme="majorBidi" w:hAnsiTheme="majorBidi" w:cstheme="majorBidi"/>
-          <w:b/>
-          <w:bCs/>
-          <w:sz w:val="32"/>
-          <w:szCs w:val="32"/>
-        </w:rPr>
-      </w:pPr>
-      <w:r>
-        <w:rPr>
-          <w:rFonts w:asciiTheme="majorBidi" w:hAnsiTheme="majorBidi" w:cstheme="majorBidi"/>
-          <w:b/>
-          <w:bCs/>
-          <w:sz w:val="32"/>
-          <w:szCs w:val="32"/>
-        </w:rPr>
-        <w:t xml:space="preserve">       December 8th</w:t>
-      </w:r>
-      <w:r>
-        <w:rPr>
-          <w:rFonts w:asciiTheme="majorBidi" w:hAnsiTheme="majorBidi" w:cstheme="majorBidi"/>
-          <w:b/>
-          <w:bCs/>
-          <w:sz w:val="32"/>
-          <w:szCs w:val="32"/>
-        </w:rPr>
-        <w:t>, 202</w:t>
-      </w:r>
-      <w:r>
-        <w:rPr>
-          <w:rFonts w:asciiTheme="majorBidi" w:hAnsiTheme="majorBidi" w:cstheme="majorBidi"/>
-          <w:b/>
-          <w:bCs/>
-          <w:sz w:val="32"/>
-          <w:szCs w:val="32"/>
-        </w:rPr>
-        <w:t>3</w:t>
-      </w:r>
-    </w:p>
-    <w:p>
-      <w:pPr>
-        <w:rPr>
-          <w:rFonts w:asciiTheme="majorBidi" w:hAnsiTheme="majorBidi" w:cstheme="majorBidi"/>
-          <w:b/>
-          <w:bCs/>
-          <w:sz w:val="32"/>
-          <w:szCs w:val="32"/>
-        </w:rPr>
-      </w:pPr>
-      <w:r>
-        <w:rPr>
-          <w:rFonts w:asciiTheme="majorBidi" w:hAnsiTheme="majorBidi" w:cstheme="majorBidi"/>
-          <w:b/>
-          <w:bCs/>
-          <w:sz w:val="32"/>
-          <w:szCs w:val="32"/>
-        </w:rPr>
         <w:br w:type="page"/>
       </w:r>
     </w:p>
@@ -362,18 +303,18 @@
         <w:spacing w:before="100" w:beforeAutospacing="1" w:after="100" w:afterAutospacing="1" w:line="240" w:lineRule="auto"/>
         <w:outlineLvl w:val="3"/>
         <w:rPr>
-          <w:rFonts w:ascii="Times New Roman" w:hAnsi="Times New Roman" w:eastAsia="Times New Roman" w:cs="Times New Roman"/>
-          <w:b/>
-          <w:bCs/>
-          <w:kern w:val="0"/>
-          <w:sz w:val="24"/>
-          <w:szCs w:val="24"/>
-          <w14:ligatures w14:val="none"/>
-        </w:rPr>
-      </w:pPr>
-      <w:r>
-        <w:rPr>
-          <w:rFonts w:ascii="Times New Roman" w:hAnsi="Times New Roman" w:eastAsia="Times New Roman" w:cs="Times New Roman"/>
+          <w:rFonts w:ascii="Times New Roman" w:eastAsia="Times New Roman" w:hAnsi="Times New Roman" w:cs="Times New Roman"/>
+          <w:b/>
+          <w:bCs/>
+          <w:kern w:val="0"/>
+          <w:sz w:val="24"/>
+          <w:szCs w:val="24"/>
+          <w14:ligatures w14:val="none"/>
+        </w:rPr>
+      </w:pPr>
+      <w:r>
+        <w:rPr>
+          <w:rFonts w:ascii="Times New Roman" w:eastAsia="Times New Roman" w:hAnsi="Times New Roman" w:cs="Times New Roman"/>
           <w:b/>
           <w:bCs/>
           <w:kern w:val="0"/>
@@ -389,16 +330,16 @@
       <w:pPr>
         <w:spacing w:before="100" w:beforeAutospacing="1" w:after="100" w:afterAutospacing="1" w:line="240" w:lineRule="auto"/>
         <w:rPr>
-          <w:rFonts w:ascii="Times New Roman" w:hAnsi="Times New Roman" w:eastAsia="Times New Roman" w:cs="Times New Roman"/>
-          <w:kern w:val="0"/>
-          <w:sz w:val="24"/>
-          <w:szCs w:val="24"/>
-          <w14:ligatures w14:val="none"/>
-        </w:rPr>
-      </w:pPr>
-      <w:r>
-        <w:rPr>
-          <w:rFonts w:ascii="Times New Roman" w:hAnsi="Times New Roman" w:eastAsia="Times New Roman" w:cs="Times New Roman"/>
+          <w:rFonts w:ascii="Times New Roman" w:eastAsia="Times New Roman" w:hAnsi="Times New Roman" w:cs="Times New Roman"/>
+          <w:kern w:val="0"/>
+          <w:sz w:val="24"/>
+          <w:szCs w:val="24"/>
+          <w14:ligatures w14:val="none"/>
+        </w:rPr>
+      </w:pPr>
+      <w:r>
+        <w:rPr>
+          <w:rFonts w:ascii="Times New Roman" w:eastAsia="Times New Roman" w:hAnsi="Times New Roman" w:cs="Times New Roman"/>
           <w:kern w:val="0"/>
           <w:sz w:val="24"/>
           <w:szCs w:val="24"/>
@@ -412,18 +353,18 @@
         <w:spacing w:before="100" w:beforeAutospacing="1" w:after="100" w:afterAutospacing="1" w:line="240" w:lineRule="auto"/>
         <w:outlineLvl w:val="3"/>
         <w:rPr>
-          <w:rFonts w:ascii="Times New Roman" w:hAnsi="Times New Roman" w:eastAsia="Times New Roman" w:cs="Times New Roman"/>
-          <w:b/>
-          <w:bCs/>
-          <w:kern w:val="0"/>
-          <w:sz w:val="24"/>
-          <w:szCs w:val="24"/>
-          <w14:ligatures w14:val="none"/>
-        </w:rPr>
-      </w:pPr>
-      <w:r>
-        <w:rPr>
-          <w:rFonts w:ascii="Times New Roman" w:hAnsi="Times New Roman" w:eastAsia="Times New Roman" w:cs="Times New Roman"/>
+          <w:rFonts w:ascii="Times New Roman" w:eastAsia="Times New Roman" w:hAnsi="Times New Roman" w:cs="Times New Roman"/>
+          <w:b/>
+          <w:bCs/>
+          <w:kern w:val="0"/>
+          <w:sz w:val="24"/>
+          <w:szCs w:val="24"/>
+          <w14:ligatures w14:val="none"/>
+        </w:rPr>
+      </w:pPr>
+      <w:r>
+        <w:rPr>
+          <w:rFonts w:ascii="Times New Roman" w:eastAsia="Times New Roman" w:hAnsi="Times New Roman" w:cs="Times New Roman"/>
           <w:b/>
           <w:bCs/>
           <w:kern w:val="0"/>
@@ -438,16 +379,16 @@
       <w:pPr>
         <w:spacing w:before="100" w:beforeAutospacing="1" w:after="100" w:afterAutospacing="1" w:line="240" w:lineRule="auto"/>
         <w:rPr>
-          <w:rFonts w:ascii="Times New Roman" w:hAnsi="Times New Roman" w:eastAsia="Times New Roman" w:cs="Times New Roman"/>
-          <w:kern w:val="0"/>
-          <w:sz w:val="24"/>
-          <w:szCs w:val="24"/>
-          <w14:ligatures w14:val="none"/>
-        </w:rPr>
-      </w:pPr>
-      <w:r>
-        <w:rPr>
-          <w:rFonts w:ascii="Times New Roman" w:hAnsi="Times New Roman" w:eastAsia="Times New Roman" w:cs="Times New Roman"/>
+          <w:rFonts w:ascii="Times New Roman" w:eastAsia="Times New Roman" w:hAnsi="Times New Roman" w:cs="Times New Roman"/>
+          <w:kern w:val="0"/>
+          <w:sz w:val="24"/>
+          <w:szCs w:val="24"/>
+          <w14:ligatures w14:val="none"/>
+        </w:rPr>
+      </w:pPr>
+      <w:r>
+        <w:rPr>
+          <w:rFonts w:ascii="Times New Roman" w:eastAsia="Times New Roman" w:hAnsi="Times New Roman" w:cs="Times New Roman"/>
           <w:kern w:val="0"/>
           <w:sz w:val="24"/>
           <w:szCs w:val="24"/>
@@ -461,18 +402,18 @@
         <w:spacing w:before="100" w:beforeAutospacing="1" w:after="100" w:afterAutospacing="1" w:line="240" w:lineRule="auto"/>
         <w:outlineLvl w:val="3"/>
         <w:rPr>
-          <w:rFonts w:ascii="Times New Roman" w:hAnsi="Times New Roman" w:eastAsia="Times New Roman" w:cs="Times New Roman"/>
-          <w:b/>
-          <w:bCs/>
-          <w:kern w:val="0"/>
-          <w:sz w:val="24"/>
-          <w:szCs w:val="24"/>
-          <w14:ligatures w14:val="none"/>
-        </w:rPr>
-      </w:pPr>
-      <w:r>
-        <w:rPr>
-          <w:rFonts w:ascii="Times New Roman" w:hAnsi="Times New Roman" w:eastAsia="Times New Roman" w:cs="Times New Roman"/>
+          <w:rFonts w:ascii="Times New Roman" w:eastAsia="Times New Roman" w:hAnsi="Times New Roman" w:cs="Times New Roman"/>
+          <w:b/>
+          <w:bCs/>
+          <w:kern w:val="0"/>
+          <w:sz w:val="24"/>
+          <w:szCs w:val="24"/>
+          <w14:ligatures w14:val="none"/>
+        </w:rPr>
+      </w:pPr>
+      <w:r>
+        <w:rPr>
+          <w:rFonts w:ascii="Times New Roman" w:eastAsia="Times New Roman" w:hAnsi="Times New Roman" w:cs="Times New Roman"/>
           <w:b/>
           <w:bCs/>
           <w:kern w:val="0"/>
@@ -487,16 +428,16 @@
       <w:pPr>
         <w:spacing w:before="100" w:beforeAutospacing="1" w:after="100" w:afterAutospacing="1" w:line="240" w:lineRule="auto"/>
         <w:rPr>
-          <w:rFonts w:ascii="Times New Roman" w:hAnsi="Times New Roman" w:eastAsia="Times New Roman" w:cs="Times New Roman"/>
-          <w:kern w:val="0"/>
-          <w:sz w:val="24"/>
-          <w:szCs w:val="24"/>
-          <w14:ligatures w14:val="none"/>
-        </w:rPr>
-      </w:pPr>
-      <w:r>
-        <w:rPr>
-          <w:rFonts w:ascii="Times New Roman" w:hAnsi="Times New Roman" w:eastAsia="Times New Roman" w:cs="Times New Roman"/>
+          <w:rFonts w:ascii="Times New Roman" w:eastAsia="Times New Roman" w:hAnsi="Times New Roman" w:cs="Times New Roman"/>
+          <w:kern w:val="0"/>
+          <w:sz w:val="24"/>
+          <w:szCs w:val="24"/>
+          <w14:ligatures w14:val="none"/>
+        </w:rPr>
+      </w:pPr>
+      <w:r>
+        <w:rPr>
+          <w:rFonts w:ascii="Times New Roman" w:eastAsia="Times New Roman" w:hAnsi="Times New Roman" w:cs="Times New Roman"/>
           <w:kern w:val="0"/>
           <w:sz w:val="24"/>
           <w:szCs w:val="24"/>
@@ -513,16 +454,16 @@
         </w:numPr>
         <w:spacing w:before="100" w:beforeAutospacing="1" w:after="100" w:afterAutospacing="1" w:line="240" w:lineRule="auto"/>
         <w:rPr>
-          <w:rFonts w:ascii="Times New Roman" w:hAnsi="Times New Roman" w:eastAsia="Times New Roman" w:cs="Times New Roman"/>
-          <w:kern w:val="0"/>
-          <w:sz w:val="24"/>
-          <w:szCs w:val="24"/>
-          <w14:ligatures w14:val="none"/>
-        </w:rPr>
-      </w:pPr>
-      <w:r>
-        <w:rPr>
-          <w:rFonts w:ascii="Times New Roman" w:hAnsi="Times New Roman" w:eastAsia="Times New Roman" w:cs="Times New Roman"/>
+          <w:rFonts w:ascii="Times New Roman" w:eastAsia="Times New Roman" w:hAnsi="Times New Roman" w:cs="Times New Roman"/>
+          <w:kern w:val="0"/>
+          <w:sz w:val="24"/>
+          <w:szCs w:val="24"/>
+          <w14:ligatures w14:val="none"/>
+        </w:rPr>
+      </w:pPr>
+      <w:r>
+        <w:rPr>
+          <w:rFonts w:ascii="Times New Roman" w:eastAsia="Times New Roman" w:hAnsi="Times New Roman" w:cs="Times New Roman"/>
           <w:b/>
           <w:bCs/>
           <w:kern w:val="0"/>
@@ -534,57 +475,13 @@
       </w:r>
       <w:r>
         <w:rPr>
-          <w:rFonts w:ascii="Times New Roman" w:hAnsi="Times New Roman" w:eastAsia="Times New Roman" w:cs="Times New Roman"/>
-          <w:kern w:val="0"/>
-          <w:sz w:val="24"/>
-          <w:szCs w:val="24"/>
-          <w14:ligatures w14:val="none"/>
-        </w:rPr>
-        <w:t xml:space="preserve"> Two motors are employed to drive the wheels of the robot. These motors are critical for initiating movement and </w:t>
-      </w:r>
-      <w:proofErr w:type="gramStart"/>
-      <w:r>
-        <w:rPr>
-          <w:rFonts w:ascii="Times New Roman" w:hAnsi="Times New Roman" w:eastAsia="Times New Roman" w:cs="Times New Roman"/>
-          <w:kern w:val="0"/>
-          <w:sz w:val="24"/>
-          <w:szCs w:val="24"/>
-          <w14:ligatures w14:val="none"/>
-        </w:rPr>
-        <w:t>making adjustments to</w:t>
-      </w:r>
-      <w:proofErr w:type="gramEnd"/>
-      <w:r>
-        <w:rPr>
-          <w:rFonts w:ascii="Times New Roman" w:hAnsi="Times New Roman" w:eastAsia="Times New Roman" w:cs="Times New Roman"/>
-          <w:kern w:val="0"/>
-          <w:sz w:val="24"/>
-          <w:szCs w:val="24"/>
-          <w14:ligatures w14:val="none"/>
-        </w:rPr>
-        <w:t xml:space="preserve"> maintain balance. The selection of the motors was based on factors like torque, speed, and response time to ensure they </w:t>
-      </w:r>
-      <w:proofErr w:type="gramStart"/>
-      <w:r>
-        <w:rPr>
-          <w:rFonts w:ascii="Times New Roman" w:hAnsi="Times New Roman" w:eastAsia="Times New Roman" w:cs="Times New Roman"/>
-          <w:kern w:val="0"/>
-          <w:sz w:val="24"/>
-          <w:szCs w:val="24"/>
-          <w14:ligatures w14:val="none"/>
-        </w:rPr>
-        <w:t>are capable of reacting</w:t>
-      </w:r>
-      <w:proofErr w:type="gramEnd"/>
-      <w:r>
-        <w:rPr>
-          <w:rFonts w:ascii="Times New Roman" w:hAnsi="Times New Roman" w:eastAsia="Times New Roman" w:cs="Times New Roman"/>
-          <w:kern w:val="0"/>
-          <w:sz w:val="24"/>
-          <w:szCs w:val="24"/>
-          <w14:ligatures w14:val="none"/>
-        </w:rPr>
-        <w:t xml:space="preserve"> swiftly to balance corrections.</w:t>
+          <w:rFonts w:ascii="Times New Roman" w:eastAsia="Times New Roman" w:hAnsi="Times New Roman" w:cs="Times New Roman"/>
+          <w:kern w:val="0"/>
+          <w:sz w:val="24"/>
+          <w:szCs w:val="24"/>
+          <w14:ligatures w14:val="none"/>
+        </w:rPr>
+        <w:t xml:space="preserve"> Two motors are employed to drive the wheels of the robot. These motors are critical for initiating movement and making adjustments to maintain balance. The selection of the motors was based on factors like torque, speed, and response time to ensure they are capable of reacting swiftly to balance corrections.</w:t>
       </w:r>
     </w:p>
     <w:p>
@@ -595,16 +492,16 @@
         </w:numPr>
         <w:spacing w:before="100" w:beforeAutospacing="1" w:after="100" w:afterAutospacing="1" w:line="240" w:lineRule="auto"/>
         <w:rPr>
-          <w:rFonts w:ascii="Times New Roman" w:hAnsi="Times New Roman" w:eastAsia="Times New Roman" w:cs="Times New Roman"/>
-          <w:kern w:val="0"/>
-          <w:sz w:val="24"/>
-          <w:szCs w:val="24"/>
-          <w14:ligatures w14:val="none"/>
-        </w:rPr>
-      </w:pPr>
-      <w:r>
-        <w:rPr>
-          <w:rFonts w:ascii="Times New Roman" w:hAnsi="Times New Roman" w:eastAsia="Times New Roman" w:cs="Times New Roman"/>
+          <w:rFonts w:ascii="Times New Roman" w:eastAsia="Times New Roman" w:hAnsi="Times New Roman" w:cs="Times New Roman"/>
+          <w:kern w:val="0"/>
+          <w:sz w:val="24"/>
+          <w:szCs w:val="24"/>
+          <w14:ligatures w14:val="none"/>
+        </w:rPr>
+      </w:pPr>
+      <w:r>
+        <w:rPr>
+          <w:rFonts w:ascii="Times New Roman" w:eastAsia="Times New Roman" w:hAnsi="Times New Roman" w:cs="Times New Roman"/>
           <w:b/>
           <w:bCs/>
           <w:kern w:val="0"/>
@@ -616,7 +513,7 @@
       </w:r>
       <w:r>
         <w:rPr>
-          <w:rFonts w:ascii="Times New Roman" w:hAnsi="Times New Roman" w:eastAsia="Times New Roman" w:cs="Times New Roman"/>
+          <w:rFonts w:ascii="Times New Roman" w:eastAsia="Times New Roman" w:hAnsi="Times New Roman" w:cs="Times New Roman"/>
           <w:kern w:val="0"/>
           <w:sz w:val="24"/>
           <w:szCs w:val="24"/>
@@ -633,16 +530,16 @@
         </w:numPr>
         <w:spacing w:before="100" w:beforeAutospacing="1" w:after="100" w:afterAutospacing="1" w:line="240" w:lineRule="auto"/>
         <w:rPr>
-          <w:rFonts w:ascii="Times New Roman" w:hAnsi="Times New Roman" w:eastAsia="Times New Roman" w:cs="Times New Roman"/>
-          <w:kern w:val="0"/>
-          <w:sz w:val="24"/>
-          <w:szCs w:val="24"/>
-          <w14:ligatures w14:val="none"/>
-        </w:rPr>
-      </w:pPr>
-      <w:r>
-        <w:rPr>
-          <w:rFonts w:ascii="Times New Roman" w:hAnsi="Times New Roman" w:eastAsia="Times New Roman" w:cs="Times New Roman"/>
+          <w:rFonts w:ascii="Times New Roman" w:eastAsia="Times New Roman" w:hAnsi="Times New Roman" w:cs="Times New Roman"/>
+          <w:kern w:val="0"/>
+          <w:sz w:val="24"/>
+          <w:szCs w:val="24"/>
+          <w14:ligatures w14:val="none"/>
+        </w:rPr>
+      </w:pPr>
+      <w:r>
+        <w:rPr>
+          <w:rFonts w:ascii="Times New Roman" w:eastAsia="Times New Roman" w:hAnsi="Times New Roman" w:cs="Times New Roman"/>
           <w:b/>
           <w:bCs/>
           <w:kern w:val="0"/>
@@ -654,35 +551,263 @@
       </w:r>
       <w:r>
         <w:rPr>
-          <w:rFonts w:ascii="Times New Roman" w:hAnsi="Times New Roman" w:eastAsia="Times New Roman" w:cs="Times New Roman"/>
-          <w:kern w:val="0"/>
-          <w:sz w:val="24"/>
-          <w:szCs w:val="24"/>
-          <w14:ligatures w14:val="none"/>
-        </w:rPr>
-        <w:t xml:space="preserve"> At the heart of the robot's sensing capabilities is the LMS9DS0 IMU. This compact module includes a 3D accelerometer, 3D gyroscope, and 3D magnetometer. </w:t>
+          <w:rFonts w:ascii="Times New Roman" w:eastAsia="Times New Roman" w:hAnsi="Times New Roman" w:cs="Times New Roman"/>
+          <w:kern w:val="0"/>
+          <w:sz w:val="24"/>
+          <w:szCs w:val="24"/>
+          <w14:ligatures w14:val="none"/>
+        </w:rPr>
+        <w:t xml:space="preserve"> At the heart of the robot's sensing capabilities is the LMS9DS0 IMU. This compact module includes a 3D accelerometer, 3D gyroscope, and 3D magnetometer. For the purpose of this project, the accelerometer and gyroscope are of primary importance. They provide real-time data on the robot's tilt and rotational motion, which are crucial for the balancing algorithm.</w:t>
+      </w:r>
+    </w:p>
+    <w:p>
+      <w:pPr>
+        <w:numPr>
+          <w:ilvl w:val="0"/>
+          <w:numId w:val="1"/>
+        </w:numPr>
+        <w:spacing w:before="100" w:beforeAutospacing="1" w:after="100" w:afterAutospacing="1" w:line="240" w:lineRule="auto"/>
+        <w:rPr>
+          <w:rFonts w:ascii="Times New Roman" w:eastAsia="Times New Roman" w:hAnsi="Times New Roman" w:cs="Times New Roman"/>
+          <w:kern w:val="0"/>
+          <w:sz w:val="24"/>
+          <w:szCs w:val="24"/>
+          <w14:ligatures w14:val="none"/>
+        </w:rPr>
+      </w:pPr>
+      <w:r>
+        <w:rPr>
+          <w:rFonts w:ascii="Times New Roman" w:eastAsia="Times New Roman" w:hAnsi="Times New Roman" w:cs="Times New Roman"/>
+          <w:b/>
+          <w:bCs/>
+          <w:kern w:val="0"/>
+          <w:sz w:val="24"/>
+          <w:szCs w:val="24"/>
+          <w14:ligatures w14:val="none"/>
+        </w:rPr>
+        <w:t>HC-SR04 Sonar Sensor</w:t>
+      </w:r>
+      <w:r>
+        <w:rPr>
+          <w:rFonts w:ascii="Times New Roman" w:eastAsia="Times New Roman" w:hAnsi="Times New Roman" w:cs="Times New Roman"/>
+          <w:b/>
+          <w:bCs/>
+          <w:kern w:val="0"/>
+          <w:sz w:val="24"/>
+          <w:szCs w:val="24"/>
+          <w14:ligatures w14:val="none"/>
+        </w:rPr>
+        <w:t>:</w:t>
+      </w:r>
+      <w:r>
+        <w:rPr>
+          <w:rFonts w:ascii="Times New Roman" w:eastAsia="Times New Roman" w:hAnsi="Times New Roman" w:cs="Times New Roman"/>
+          <w:kern w:val="0"/>
+          <w:sz w:val="24"/>
+          <w:szCs w:val="24"/>
+          <w14:ligatures w14:val="none"/>
+        </w:rPr>
+        <w:t xml:space="preserve"> </w:t>
+      </w:r>
+      <w:r>
+        <w:rPr>
+          <w:rFonts w:ascii="Times New Roman" w:eastAsia="Times New Roman" w:hAnsi="Times New Roman" w:cs="Times New Roman"/>
+          <w:kern w:val="0"/>
+          <w:sz w:val="24"/>
+          <w:szCs w:val="24"/>
+          <w14:ligatures w14:val="none"/>
+        </w:rPr>
+        <w:t xml:space="preserve">The sonar sensor </w:t>
+      </w:r>
+      <w:r>
+        <w:rPr>
+          <w:rFonts w:ascii="Times New Roman" w:eastAsia="Times New Roman" w:hAnsi="Times New Roman" w:cs="Times New Roman"/>
+          <w:kern w:val="0"/>
+          <w:sz w:val="24"/>
+          <w:szCs w:val="24"/>
+          <w14:ligatures w14:val="none"/>
+        </w:rPr>
+        <w:t xml:space="preserve">offers a safety protocol where it </w:t>
       </w:r>
       <w:proofErr w:type="gramStart"/>
       <w:r>
         <w:rPr>
-          <w:rFonts w:ascii="Times New Roman" w:hAnsi="Times New Roman" w:eastAsia="Times New Roman" w:cs="Times New Roman"/>
-          <w:kern w:val="0"/>
-          <w:sz w:val="24"/>
-          <w:szCs w:val="24"/>
-          <w14:ligatures w14:val="none"/>
-        </w:rPr>
-        <w:t>For the purpose of</w:t>
+          <w:rFonts w:ascii="Times New Roman" w:eastAsia="Times New Roman" w:hAnsi="Times New Roman" w:cs="Times New Roman"/>
+          <w:kern w:val="0"/>
+          <w:sz w:val="24"/>
+          <w:szCs w:val="24"/>
+          <w14:ligatures w14:val="none"/>
+        </w:rPr>
+        <w:t>stop</w:t>
       </w:r>
       <w:proofErr w:type="gramEnd"/>
       <w:r>
         <w:rPr>
-          <w:rFonts w:ascii="Times New Roman" w:hAnsi="Times New Roman" w:eastAsia="Times New Roman" w:cs="Times New Roman"/>
-          <w:kern w:val="0"/>
-          <w:sz w:val="24"/>
-          <w:szCs w:val="24"/>
-          <w14:ligatures w14:val="none"/>
-        </w:rPr>
-        <w:t xml:space="preserve"> this project, the accelerometer and gyroscope are of primary importance. They provide real-time data on the robot's tilt and rotational motion, which are crucial for the balancing algorithm.</w:t>
+          <w:rFonts w:ascii="Times New Roman" w:eastAsia="Times New Roman" w:hAnsi="Times New Roman" w:cs="Times New Roman"/>
+          <w:kern w:val="0"/>
+          <w:sz w:val="24"/>
+          <w:szCs w:val="24"/>
+          <w14:ligatures w14:val="none"/>
+        </w:rPr>
+        <w:t xml:space="preserve"> all motor movements when it detects any obstruction </w:t>
+      </w:r>
+      <w:r>
+        <w:rPr>
+          <w:rFonts w:ascii="Times New Roman" w:eastAsia="Times New Roman" w:hAnsi="Times New Roman" w:cs="Times New Roman"/>
+          <w:kern w:val="0"/>
+          <w:sz w:val="24"/>
+          <w:szCs w:val="24"/>
+          <w14:ligatures w14:val="none"/>
+        </w:rPr>
+        <w:t>to prevent any additional fall damage exerted on the circuit. The selection of sonar sensor is based on the accuracy of the reading and the data reading speed.</w:t>
+      </w:r>
+    </w:p>
+    <w:p>
+      <w:pPr>
+        <w:numPr>
+          <w:ilvl w:val="0"/>
+          <w:numId w:val="1"/>
+        </w:numPr>
+        <w:spacing w:before="100" w:beforeAutospacing="1" w:after="100" w:afterAutospacing="1" w:line="240" w:lineRule="auto"/>
+        <w:rPr>
+          <w:rFonts w:ascii="Times New Roman" w:eastAsia="Times New Roman" w:hAnsi="Times New Roman" w:cs="Times New Roman"/>
+          <w:kern w:val="0"/>
+          <w:sz w:val="24"/>
+          <w:szCs w:val="24"/>
+          <w14:ligatures w14:val="none"/>
+        </w:rPr>
+      </w:pPr>
+      <w:r>
+        <w:rPr>
+          <w:rFonts w:ascii="Times New Roman" w:eastAsia="Times New Roman" w:hAnsi="Times New Roman" w:cs="Times New Roman"/>
+          <w:b/>
+          <w:bCs/>
+          <w:kern w:val="0"/>
+          <w:sz w:val="24"/>
+          <w:szCs w:val="24"/>
+          <w14:ligatures w14:val="none"/>
+        </w:rPr>
+        <w:t xml:space="preserve">Adafruit </w:t>
+      </w:r>
+      <w:proofErr w:type="spellStart"/>
+      <w:r>
+        <w:rPr>
+          <w:rFonts w:ascii="Times New Roman" w:eastAsia="Times New Roman" w:hAnsi="Times New Roman" w:cs="Times New Roman"/>
+          <w:b/>
+          <w:bCs/>
+          <w:kern w:val="0"/>
+          <w:sz w:val="24"/>
+          <w:szCs w:val="24"/>
+          <w14:ligatures w14:val="none"/>
+        </w:rPr>
+        <w:t>Bluefruit</w:t>
+      </w:r>
+      <w:proofErr w:type="spellEnd"/>
+      <w:r>
+        <w:rPr>
+          <w:rFonts w:ascii="Times New Roman" w:eastAsia="Times New Roman" w:hAnsi="Times New Roman" w:cs="Times New Roman"/>
+          <w:b/>
+          <w:bCs/>
+          <w:kern w:val="0"/>
+          <w:sz w:val="24"/>
+          <w:szCs w:val="24"/>
+          <w14:ligatures w14:val="none"/>
+        </w:rPr>
+        <w:t xml:space="preserve"> LE UART Friend (BLE)</w:t>
+      </w:r>
+      <w:r>
+        <w:rPr>
+          <w:rFonts w:ascii="Times New Roman" w:eastAsia="Times New Roman" w:hAnsi="Times New Roman" w:cs="Times New Roman"/>
+          <w:b/>
+          <w:bCs/>
+          <w:kern w:val="0"/>
+          <w:sz w:val="24"/>
+          <w:szCs w:val="24"/>
+          <w14:ligatures w14:val="none"/>
+        </w:rPr>
+        <w:t>:</w:t>
+      </w:r>
+      <w:r>
+        <w:rPr>
+          <w:rFonts w:ascii="Times New Roman" w:eastAsia="Times New Roman" w:hAnsi="Times New Roman" w:cs="Times New Roman"/>
+          <w:b/>
+          <w:bCs/>
+          <w:kern w:val="0"/>
+          <w:sz w:val="24"/>
+          <w:szCs w:val="24"/>
+          <w14:ligatures w14:val="none"/>
+        </w:rPr>
+        <w:t xml:space="preserve"> </w:t>
+      </w:r>
+      <w:r>
+        <w:rPr>
+          <w:rFonts w:ascii="Times New Roman" w:eastAsia="Times New Roman" w:hAnsi="Times New Roman" w:cs="Times New Roman"/>
+          <w:kern w:val="0"/>
+          <w:sz w:val="24"/>
+          <w:szCs w:val="24"/>
+          <w14:ligatures w14:val="none"/>
+        </w:rPr>
+        <w:t xml:space="preserve">The Bluetooth module enables the user to have additional user inputs that controls the robot. </w:t>
+      </w:r>
+      <w:r>
+        <w:rPr>
+          <w:rFonts w:ascii="Times New Roman" w:eastAsia="Times New Roman" w:hAnsi="Times New Roman" w:cs="Times New Roman"/>
+          <w:kern w:val="0"/>
+          <w:sz w:val="24"/>
+          <w:szCs w:val="24"/>
+          <w14:ligatures w14:val="none"/>
+        </w:rPr>
+        <w:t>It could also be used as a serial port for debugging purposes during the project development process.</w:t>
+      </w:r>
+    </w:p>
+    <w:p>
+      <w:pPr>
+        <w:numPr>
+          <w:ilvl w:val="0"/>
+          <w:numId w:val="1"/>
+        </w:numPr>
+        <w:spacing w:before="100" w:beforeAutospacing="1" w:after="100" w:afterAutospacing="1" w:line="240" w:lineRule="auto"/>
+        <w:rPr>
+          <w:rFonts w:ascii="Times New Roman" w:eastAsia="Times New Roman" w:hAnsi="Times New Roman" w:cs="Times New Roman"/>
+          <w:kern w:val="0"/>
+          <w:sz w:val="24"/>
+          <w:szCs w:val="24"/>
+          <w14:ligatures w14:val="none"/>
+        </w:rPr>
+      </w:pPr>
+      <w:r>
+        <w:rPr>
+          <w:rFonts w:ascii="Times New Roman" w:eastAsia="Times New Roman" w:hAnsi="Times New Roman" w:cs="Times New Roman"/>
+          <w:b/>
+          <w:bCs/>
+          <w:kern w:val="0"/>
+          <w:sz w:val="24"/>
+          <w:szCs w:val="24"/>
+          <w14:ligatures w14:val="none"/>
+        </w:rPr>
+        <w:t xml:space="preserve">H-bridge: </w:t>
+      </w:r>
+      <w:r>
+        <w:rPr>
+          <w:rFonts w:ascii="Times New Roman" w:eastAsia="Times New Roman" w:hAnsi="Times New Roman" w:cs="Times New Roman"/>
+          <w:b/>
+          <w:bCs/>
+          <w:kern w:val="0"/>
+          <w:sz w:val="24"/>
+          <w:szCs w:val="24"/>
+          <w14:ligatures w14:val="none"/>
+        </w:rPr>
+        <w:t xml:space="preserve"> </w:t>
+      </w:r>
+      <w:r>
+        <w:rPr>
+          <w:rFonts w:ascii="Times New Roman" w:eastAsia="Times New Roman" w:hAnsi="Times New Roman" w:cs="Times New Roman"/>
+          <w:kern w:val="0"/>
+          <w:sz w:val="24"/>
+          <w:szCs w:val="24"/>
+          <w14:ligatures w14:val="none"/>
+        </w:rPr>
+        <w:t xml:space="preserve">H-bridge is a crucial component that was used to send outputs for motor movements such as forward and backward kinematics. It allows the user to output multiple motors under the same PWM settings. </w:t>
       </w:r>
     </w:p>
     <w:p>
@@ -690,25 +815,26 @@
         <w:spacing w:before="100" w:beforeAutospacing="1" w:after="100" w:afterAutospacing="1" w:line="240" w:lineRule="auto"/>
         <w:outlineLvl w:val="3"/>
         <w:rPr>
-          <w:rFonts w:ascii="Times New Roman" w:hAnsi="Times New Roman" w:eastAsia="Times New Roman" w:cs="Times New Roman"/>
-          <w:b/>
-          <w:bCs/>
-          <w:kern w:val="0"/>
-          <w:sz w:val="24"/>
-          <w:szCs w:val="24"/>
-          <w14:ligatures w14:val="none"/>
-        </w:rPr>
-      </w:pPr>
-      <w:r>
-        <w:rPr>
-          <w:rFonts w:ascii="Times New Roman" w:hAnsi="Times New Roman" w:eastAsia="Times New Roman" w:cs="Times New Roman"/>
-          <w:b/>
-          <w:bCs/>
-          <w:kern w:val="0"/>
-          <w:sz w:val="24"/>
-          <w:szCs w:val="24"/>
-          <w14:ligatures w14:val="none"/>
-        </w:rPr>
+          <w:rFonts w:ascii="Times New Roman" w:eastAsia="Times New Roman" w:hAnsi="Times New Roman" w:cs="Times New Roman"/>
+          <w:b/>
+          <w:bCs/>
+          <w:kern w:val="0"/>
+          <w:sz w:val="24"/>
+          <w:szCs w:val="24"/>
+          <w14:ligatures w14:val="none"/>
+        </w:rPr>
+      </w:pPr>
+      <w:r>
+        <w:rPr>
+          <w:rFonts w:ascii="Times New Roman" w:eastAsia="Times New Roman" w:hAnsi="Times New Roman" w:cs="Times New Roman"/>
+          <w:b/>
+          <w:bCs/>
+          <w:kern w:val="0"/>
+          <w:sz w:val="24"/>
+          <w:szCs w:val="24"/>
+          <w14:ligatures w14:val="none"/>
+        </w:rPr>
+        <w:lastRenderedPageBreak/>
         <w:t>Significance in Embedded Systems</w:t>
       </w:r>
     </w:p>
@@ -716,16 +842,16 @@
       <w:pPr>
         <w:spacing w:before="100" w:beforeAutospacing="1" w:after="100" w:afterAutospacing="1" w:line="240" w:lineRule="auto"/>
         <w:rPr>
-          <w:rFonts w:ascii="Times New Roman" w:hAnsi="Times New Roman" w:eastAsia="Times New Roman" w:cs="Times New Roman"/>
-          <w:kern w:val="0"/>
-          <w:sz w:val="24"/>
-          <w:szCs w:val="24"/>
-          <w14:ligatures w14:val="none"/>
-        </w:rPr>
-      </w:pPr>
-      <w:r>
-        <w:rPr>
-          <w:rFonts w:ascii="Times New Roman" w:hAnsi="Times New Roman" w:eastAsia="Times New Roman" w:cs="Times New Roman"/>
+          <w:rFonts w:ascii="Times New Roman" w:eastAsia="Times New Roman" w:hAnsi="Times New Roman" w:cs="Times New Roman"/>
+          <w:kern w:val="0"/>
+          <w:sz w:val="24"/>
+          <w:szCs w:val="24"/>
+          <w14:ligatures w14:val="none"/>
+        </w:rPr>
+      </w:pPr>
+      <w:r>
+        <w:rPr>
+          <w:rFonts w:ascii="Times New Roman" w:eastAsia="Times New Roman" w:hAnsi="Times New Roman" w:cs="Times New Roman"/>
           <w:kern w:val="0"/>
           <w:sz w:val="24"/>
           <w:szCs w:val="24"/>
@@ -737,16 +863,16 @@
     <w:p>
       <w:pPr>
         <w:rPr>
-          <w:rFonts w:ascii="Times New Roman" w:hAnsi="Times New Roman" w:eastAsia="Times New Roman" w:cs="Times New Roman"/>
-          <w:kern w:val="0"/>
-          <w:sz w:val="24"/>
-          <w:szCs w:val="24"/>
-          <w14:ligatures w14:val="none"/>
-        </w:rPr>
-      </w:pPr>
-      <w:r>
-        <w:rPr>
-          <w:rFonts w:ascii="Times New Roman" w:hAnsi="Times New Roman" w:eastAsia="Times New Roman" w:cs="Times New Roman"/>
+          <w:rFonts w:ascii="Times New Roman" w:eastAsia="Times New Roman" w:hAnsi="Times New Roman" w:cs="Times New Roman"/>
+          <w:kern w:val="0"/>
+          <w:sz w:val="24"/>
+          <w:szCs w:val="24"/>
+          <w14:ligatures w14:val="none"/>
+        </w:rPr>
+      </w:pPr>
+      <w:r>
+        <w:rPr>
+          <w:rFonts w:ascii="Times New Roman" w:eastAsia="Times New Roman" w:hAnsi="Times New Roman" w:cs="Times New Roman"/>
           <w:kern w:val="0"/>
           <w:sz w:val="24"/>
           <w:szCs w:val="24"/>
@@ -844,6 +970,264 @@
     </w:p>
     <w:p>
       <w:pPr>
+        <w:numPr>
+          <w:ilvl w:val="0"/>
+          <w:numId w:val="2"/>
+        </w:numPr>
+        <w:spacing w:before="100" w:beforeAutospacing="1" w:after="100" w:afterAutospacing="1" w:line="240" w:lineRule="auto"/>
+        <w:rPr>
+          <w:rFonts w:ascii="Times New Roman" w:eastAsia="Times New Roman" w:hAnsi="Times New Roman" w:cs="Times New Roman"/>
+          <w:kern w:val="0"/>
+          <w:sz w:val="24"/>
+          <w:szCs w:val="24"/>
+          <w14:ligatures w14:val="none"/>
+        </w:rPr>
+      </w:pPr>
+      <w:r>
+        <w:rPr>
+          <w:rFonts w:ascii="Times New Roman" w:eastAsia="Times New Roman" w:hAnsi="Times New Roman" w:cs="Times New Roman"/>
+          <w:b/>
+          <w:bCs/>
+          <w:kern w:val="0"/>
+          <w:sz w:val="24"/>
+          <w:szCs w:val="24"/>
+          <w14:ligatures w14:val="none"/>
+        </w:rPr>
+        <w:t>HC-SR04 Sonar Sensor</w:t>
+      </w:r>
+      <w:r>
+        <w:rPr>
+          <w:rFonts w:ascii="Times New Roman" w:eastAsia="Times New Roman" w:hAnsi="Times New Roman" w:cs="Times New Roman"/>
+          <w:b/>
+          <w:bCs/>
+          <w:kern w:val="0"/>
+          <w:sz w:val="24"/>
+          <w:szCs w:val="24"/>
+          <w14:ligatures w14:val="none"/>
+        </w:rPr>
+        <w:t>:</w:t>
+      </w:r>
+      <w:r>
+        <w:rPr>
+          <w:rFonts w:ascii="Times New Roman" w:eastAsia="Times New Roman" w:hAnsi="Times New Roman" w:cs="Times New Roman"/>
+          <w:kern w:val="0"/>
+          <w:sz w:val="24"/>
+          <w:szCs w:val="24"/>
+          <w14:ligatures w14:val="none"/>
+        </w:rPr>
+        <w:t xml:space="preserve"> </w:t>
+      </w:r>
+      <w:r>
+        <w:rPr>
+          <w:rFonts w:ascii="Times New Roman" w:eastAsia="Times New Roman" w:hAnsi="Times New Roman" w:cs="Times New Roman"/>
+          <w:kern w:val="0"/>
+          <w:sz w:val="24"/>
+          <w:szCs w:val="24"/>
+          <w14:ligatures w14:val="none"/>
+        </w:rPr>
+        <w:t>The sonar sensor is positioned at the tip of the robot as it is more prone to any sensitive distance reading as it will be the first point of contact upon any spinning or falling momentum. The location of the sensor also provides an easier debugging process on the calibrations.</w:t>
+      </w:r>
+    </w:p>
+    <w:p>
+      <w:pPr>
+        <w:pStyle w:val="ListParagraph"/>
+        <w:numPr>
+          <w:ilvl w:val="0"/>
+          <w:numId w:val="2"/>
+        </w:numPr>
+        <w:spacing w:before="100" w:beforeAutospacing="1" w:after="100" w:afterAutospacing="1" w:line="240" w:lineRule="auto"/>
+        <w:rPr>
+          <w:rFonts w:ascii="Times New Roman" w:eastAsia="Times New Roman" w:hAnsi="Times New Roman" w:cs="Times New Roman"/>
+          <w:kern w:val="0"/>
+          <w:sz w:val="24"/>
+          <w:szCs w:val="24"/>
+          <w14:ligatures w14:val="none"/>
+        </w:rPr>
+      </w:pPr>
+      <w:r>
+        <w:rPr>
+          <w:rFonts w:ascii="Times New Roman" w:eastAsia="Times New Roman" w:hAnsi="Times New Roman" w:cs="Times New Roman"/>
+          <w:b/>
+          <w:bCs/>
+          <w:kern w:val="0"/>
+          <w:sz w:val="24"/>
+          <w:szCs w:val="24"/>
+          <w14:ligatures w14:val="none"/>
+        </w:rPr>
+        <w:t xml:space="preserve">Adafruit </w:t>
+      </w:r>
+      <w:proofErr w:type="spellStart"/>
+      <w:r>
+        <w:rPr>
+          <w:rFonts w:ascii="Times New Roman" w:eastAsia="Times New Roman" w:hAnsi="Times New Roman" w:cs="Times New Roman"/>
+          <w:b/>
+          <w:bCs/>
+          <w:kern w:val="0"/>
+          <w:sz w:val="24"/>
+          <w:szCs w:val="24"/>
+          <w14:ligatures w14:val="none"/>
+        </w:rPr>
+        <w:t>Bluefruit</w:t>
+      </w:r>
+      <w:proofErr w:type="spellEnd"/>
+      <w:r>
+        <w:rPr>
+          <w:rFonts w:ascii="Times New Roman" w:eastAsia="Times New Roman" w:hAnsi="Times New Roman" w:cs="Times New Roman"/>
+          <w:b/>
+          <w:bCs/>
+          <w:kern w:val="0"/>
+          <w:sz w:val="24"/>
+          <w:szCs w:val="24"/>
+          <w14:ligatures w14:val="none"/>
+        </w:rPr>
+        <w:t xml:space="preserve"> LE UART Friend (BLE): </w:t>
+      </w:r>
+      <w:r>
+        <w:rPr>
+          <w:rFonts w:ascii="Times New Roman" w:eastAsia="Times New Roman" w:hAnsi="Times New Roman" w:cs="Times New Roman"/>
+          <w:kern w:val="0"/>
+          <w:sz w:val="24"/>
+          <w:szCs w:val="24"/>
+          <w14:ligatures w14:val="none"/>
+        </w:rPr>
+        <w:t xml:space="preserve">The Bluetooth module </w:t>
+      </w:r>
+      <w:r>
+        <w:rPr>
+          <w:rFonts w:ascii="Times New Roman" w:eastAsia="Times New Roman" w:hAnsi="Times New Roman" w:cs="Times New Roman"/>
+          <w:kern w:val="0"/>
+          <w:sz w:val="24"/>
+          <w:szCs w:val="24"/>
+          <w14:ligatures w14:val="none"/>
+        </w:rPr>
+        <w:t xml:space="preserve">was placed above the battery pack to ensure that it provides stability on maintaining the low center of mass of the robot. </w:t>
+      </w:r>
+      <w:r>
+        <w:rPr>
+          <w:rFonts w:ascii="Times New Roman" w:eastAsia="Times New Roman" w:hAnsi="Times New Roman" w:cs="Times New Roman"/>
+          <w:kern w:val="0"/>
+          <w:sz w:val="24"/>
+          <w:szCs w:val="24"/>
+          <w14:ligatures w14:val="none"/>
+        </w:rPr>
+        <w:t>It will be utilized for scaling the motor speed on spinning movements, forward and backward movements and PID balancing mode.</w:t>
+      </w:r>
+    </w:p>
+    <w:p>
+      <w:pPr>
+        <w:pStyle w:val="ListParagraph"/>
+        <w:numPr>
+          <w:ilvl w:val="0"/>
+          <w:numId w:val="2"/>
+        </w:numPr>
+        <w:spacing w:before="100" w:beforeAutospacing="1" w:after="100" w:afterAutospacing="1" w:line="240" w:lineRule="auto"/>
+        <w:rPr>
+          <w:rFonts w:ascii="Times New Roman" w:eastAsia="Times New Roman" w:hAnsi="Times New Roman" w:cs="Times New Roman"/>
+          <w:kern w:val="0"/>
+          <w:sz w:val="24"/>
+          <w:szCs w:val="24"/>
+          <w14:ligatures w14:val="none"/>
+        </w:rPr>
+      </w:pPr>
+      <w:r>
+        <w:rPr>
+          <w:rFonts w:ascii="Times New Roman" w:eastAsia="Times New Roman" w:hAnsi="Times New Roman" w:cs="Times New Roman"/>
+          <w:b/>
+          <w:bCs/>
+          <w:kern w:val="0"/>
+          <w:sz w:val="24"/>
+          <w:szCs w:val="24"/>
+          <w14:ligatures w14:val="none"/>
+        </w:rPr>
+        <w:t xml:space="preserve">H-bridge:  </w:t>
+      </w:r>
+      <w:r>
+        <w:rPr>
+          <w:rFonts w:ascii="Times New Roman" w:eastAsia="Times New Roman" w:hAnsi="Times New Roman" w:cs="Times New Roman"/>
+          <w:kern w:val="0"/>
+          <w:sz w:val="24"/>
+          <w:szCs w:val="24"/>
+          <w14:ligatures w14:val="none"/>
+        </w:rPr>
+        <w:t xml:space="preserve">Due to the limited space of the circuit, the </w:t>
+      </w:r>
+      <w:r>
+        <w:rPr>
+          <w:rFonts w:ascii="Times New Roman" w:eastAsia="Times New Roman" w:hAnsi="Times New Roman" w:cs="Times New Roman"/>
+          <w:kern w:val="0"/>
+          <w:sz w:val="24"/>
+          <w:szCs w:val="24"/>
+          <w14:ligatures w14:val="none"/>
+        </w:rPr>
+        <w:t xml:space="preserve">H-bridge </w:t>
+      </w:r>
+      <w:r>
+        <w:rPr>
+          <w:rFonts w:ascii="Times New Roman" w:eastAsia="Times New Roman" w:hAnsi="Times New Roman" w:cs="Times New Roman"/>
+          <w:kern w:val="0"/>
+          <w:sz w:val="24"/>
+          <w:szCs w:val="24"/>
+          <w14:ligatures w14:val="none"/>
+        </w:rPr>
+        <w:t xml:space="preserve">was placed at the nearest spot above the </w:t>
+      </w:r>
+      <w:proofErr w:type="spellStart"/>
+      <w:r>
+        <w:rPr>
+          <w:rFonts w:ascii="Times New Roman" w:eastAsia="Times New Roman" w:hAnsi="Times New Roman" w:cs="Times New Roman"/>
+          <w:kern w:val="0"/>
+          <w:sz w:val="24"/>
+          <w:szCs w:val="24"/>
+          <w14:ligatures w14:val="none"/>
+        </w:rPr>
+        <w:t>mbed</w:t>
+      </w:r>
+      <w:proofErr w:type="spellEnd"/>
+      <w:r>
+        <w:rPr>
+          <w:rFonts w:ascii="Times New Roman" w:eastAsia="Times New Roman" w:hAnsi="Times New Roman" w:cs="Times New Roman"/>
+          <w:kern w:val="0"/>
+          <w:sz w:val="24"/>
+          <w:szCs w:val="24"/>
+          <w14:ligatures w14:val="none"/>
+        </w:rPr>
+        <w:t xml:space="preserve">. It was one of the most important </w:t>
+      </w:r>
+      <w:proofErr w:type="gramStart"/>
+      <w:r>
+        <w:rPr>
+          <w:rFonts w:ascii="Times New Roman" w:eastAsia="Times New Roman" w:hAnsi="Times New Roman" w:cs="Times New Roman"/>
+          <w:kern w:val="0"/>
+          <w:sz w:val="24"/>
+          <w:szCs w:val="24"/>
+          <w14:ligatures w14:val="none"/>
+        </w:rPr>
+        <w:t>part</w:t>
+      </w:r>
+      <w:proofErr w:type="gramEnd"/>
+      <w:r>
+        <w:rPr>
+          <w:rFonts w:ascii="Times New Roman" w:eastAsia="Times New Roman" w:hAnsi="Times New Roman" w:cs="Times New Roman"/>
+          <w:kern w:val="0"/>
+          <w:sz w:val="24"/>
+          <w:szCs w:val="24"/>
+          <w14:ligatures w14:val="none"/>
+        </w:rPr>
+        <w:t xml:space="preserve"> of the robot as the balancing movement is highly sensitive to any changes on the motor output</w:t>
+      </w:r>
+      <w:r>
+        <w:rPr>
+          <w:rFonts w:ascii="Times New Roman" w:eastAsia="Times New Roman" w:hAnsi="Times New Roman" w:cs="Times New Roman"/>
+          <w:kern w:val="0"/>
+          <w:sz w:val="24"/>
+          <w:szCs w:val="24"/>
+          <w14:ligatures w14:val="none"/>
+        </w:rPr>
+        <w:t xml:space="preserve">. </w:t>
+      </w:r>
+    </w:p>
+    <w:p>
+      <w:pPr>
         <w:pStyle w:val="Heading5"/>
       </w:pPr>
       <w:r>
@@ -858,12 +1242,10 @@
         <w:t xml:space="preserve">The software aspect of the robot is developed using the </w:t>
       </w:r>
       <w:proofErr w:type="spellStart"/>
-      <w:proofErr w:type="gramStart"/>
       <w:r>
         <w:t>mbed</w:t>
       </w:r>
       <w:proofErr w:type="spellEnd"/>
-      <w:proofErr w:type="gramEnd"/>
       <w:r>
         <w:t xml:space="preserve"> platform, known for its real-time operating capabilities which are essential for this project.</w:t>
       </w:r>
@@ -916,10 +1298,58 @@
         <w:rPr>
           <w:rStyle w:val="Strong"/>
         </w:rPr>
+        <w:lastRenderedPageBreak/>
         <w:t>Control Algorithm:</w:t>
       </w:r>
       <w:r>
-        <w:t xml:space="preserve"> A Proportional-Integral-Derivative (PID) control algorithm is implemented. This algorithm continually calculates an error value as the difference between a desired setpoint (upright position) and the current tilt angle and applies a correction based on proportional, integral, and derivative terms. The PID controller's output modulates the speed and direction of the motors to counteract any detected tilt, thus maintaining balance.</w:t>
+        <w:t xml:space="preserve"> A Proportional-Integral-Derivative (PID) control algorithm </w:t>
+      </w:r>
+      <w:r>
+        <w:t>wa</w:t>
+      </w:r>
+      <w:r>
+        <w:t>s implemented. This algorithm continually calculates an error value as the difference between a desired setpoint (upright position) and the current tilt angle and applies a correction based on proportional, integral, and derivative terms. The PID controller's output modulates the speed and direction of the motors to counteract any detected tilt, thus maintaining balance.</w:t>
+      </w:r>
+    </w:p>
+    <w:p>
+      <w:pPr>
+        <w:pStyle w:val="NormalWeb"/>
+        <w:numPr>
+          <w:ilvl w:val="0"/>
+          <w:numId w:val="3"/>
+        </w:numPr>
+      </w:pPr>
+      <w:r>
+        <w:rPr>
+          <w:rStyle w:val="Strong"/>
+        </w:rPr>
+        <w:t xml:space="preserve">Real Time OS: </w:t>
+      </w:r>
+      <w:r>
+        <w:rPr>
+          <w:rStyle w:val="Strong"/>
+          <w:b w:val="0"/>
+          <w:bCs w:val="0"/>
+        </w:rPr>
+        <w:t xml:space="preserve">A real time operating system (RTOS) was implemented for multithreading. The RTOS was designed to speed up the process of reading inputs from Bluetooth, getting real-time data from sonar sensor and running IMU and motor controls at the same time. If RTOS was not implemented, the delays between sensor readings will cause a </w:t>
+      </w:r>
+      <w:proofErr w:type="gramStart"/>
+      <w:r>
+        <w:rPr>
+          <w:rStyle w:val="Strong"/>
+          <w:b w:val="0"/>
+          <w:bCs w:val="0"/>
+        </w:rPr>
+        <w:t>huge output delays</w:t>
+      </w:r>
+      <w:proofErr w:type="gramEnd"/>
+      <w:r>
+        <w:rPr>
+          <w:rStyle w:val="Strong"/>
+          <w:b w:val="0"/>
+          <w:bCs w:val="0"/>
+        </w:rPr>
+        <w:t xml:space="preserve"> for the motor output on balancing.</w:t>
       </w:r>
     </w:p>
     <w:p>
@@ -950,7 +1380,6 @@
         <w:rPr>
           <w:rStyle w:val="Strong"/>
         </w:rPr>
-        <w:lastRenderedPageBreak/>
         <w:t>Sensor Calibration:</w:t>
       </w:r>
       <w:r>
@@ -1011,6 +1440,44 @@
     </w:p>
     <w:p>
       <w:pPr>
+        <w:pStyle w:val="NormalWeb"/>
+        <w:numPr>
+          <w:ilvl w:val="0"/>
+          <w:numId w:val="4"/>
+        </w:numPr>
+      </w:pPr>
+      <w:r>
+        <w:rPr>
+          <w:rStyle w:val="Strong"/>
+        </w:rPr>
+        <w:t xml:space="preserve">Circuit </w:t>
+      </w:r>
+      <w:r>
+        <w:rPr>
+          <w:rStyle w:val="Strong"/>
+        </w:rPr>
+        <w:t>Design</w:t>
+      </w:r>
+      <w:r>
+        <w:rPr>
+          <w:rStyle w:val="Strong"/>
+        </w:rPr>
+        <w:t>:</w:t>
+      </w:r>
+      <w:r>
+        <w:t xml:space="preserve"> Due to the limited space on the robot, the team had to pack all the critical sensors as close to the </w:t>
+      </w:r>
+      <w:proofErr w:type="spellStart"/>
+      <w:r>
+        <w:t>mbed</w:t>
+      </w:r>
+      <w:proofErr w:type="spellEnd"/>
+      <w:r>
+        <w:t xml:space="preserve"> as the team noticed that a longer cable connection will often result in a significant delay on the data transmission.</w:t>
+      </w:r>
+    </w:p>
+    <w:p>
+      <w:pPr>
         <w:pStyle w:val="Heading4"/>
       </w:pPr>
       <w:r>
@@ -1117,7 +1584,13 @@
       <w:pPr>
         <w:pStyle w:val="Heading4"/>
       </w:pPr>
-      <w:r>
+    </w:p>
+    <w:p>
+      <w:pPr>
+        <w:pStyle w:val="Heading4"/>
+      </w:pPr>
+      <w:r>
+        <w:lastRenderedPageBreak/>
         <w:t>Results</w:t>
       </w:r>
     </w:p>
@@ -1232,13 +1705,15 @@
       <w:r>
         <w:t>The effective balance maintained by the robot can be attributed to the precise data provided by the LMS9DS0 IMU and the efficient processing and response of the PID control algorithm. The tests confirmed that the integration of the IMU data with the motor control system via the PID algorithm was successful in achieving the project's primary goal of maintaining balance.</w:t>
       </w:r>
+      <w:r>
+        <w:t xml:space="preserve"> The Bluetooth and sonar threading also proved that the balancing robot would also minimize the potential accidental fall damage and allowed users to interrupt the loop for different motor speed controls.</w:t>
+      </w:r>
     </w:p>
     <w:p>
       <w:pPr>
         <w:pStyle w:val="Heading4"/>
       </w:pPr>
       <w:r>
-        <w:lastRenderedPageBreak/>
         <w:t>Improvements and Future Work</w:t>
       </w:r>
     </w:p>
@@ -1309,6 +1784,28 @@
     </w:p>
     <w:p>
       <w:pPr>
+        <w:pStyle w:val="NormalWeb"/>
+        <w:numPr>
+          <w:ilvl w:val="0"/>
+          <w:numId w:val="7"/>
+        </w:numPr>
+      </w:pPr>
+      <w:r>
+        <w:rPr>
+          <w:rStyle w:val="Strong"/>
+          <w:rFonts w:eastAsiaTheme="majorEastAsia"/>
+        </w:rPr>
+        <w:t>Circuit Design:</w:t>
+      </w:r>
+      <w:r>
+        <w:t xml:space="preserve"> A custom PCB design </w:t>
+      </w:r>
+      <w:r>
+        <w:t>would allow the design to be more compact and potentially lower latency time on the IMU readings and motor outputs.</w:t>
+      </w:r>
+    </w:p>
+    <w:p>
+      <w:pPr>
         <w:pStyle w:val="Heading4"/>
       </w:pPr>
       <w:r>
@@ -1323,25 +1820,8 @@
         <w:t>This project successfully demonstrates the application of embedded systems in robotics, particularly in creating a self-balancing robot. The integration of the LMS9DS0 IMU with a well-tuned PID control algorithm proved effective in maintaining dynamic equilibrium. This endeavor not only serves as a valuable learning experience in embedded system design but also contributes to the broader field of robotics by showcasing practical applications of control systems and sensor integration.</w:t>
       </w:r>
     </w:p>
-    <w:p>
-      <w:pPr>
-        <w:spacing w:before="100" w:beforeAutospacing="1" w:after="100" w:afterAutospacing="1" w:line="240" w:lineRule="auto"/>
-        <w:rPr>
-          <w:rFonts w:ascii="Times New Roman" w:hAnsi="Times New Roman" w:eastAsia="Times New Roman" w:cs="Times New Roman"/>
-          <w:kern w:val="0"/>
-          <w:sz w:val="24"/>
-          <w:szCs w:val="24"/>
-          <w14:ligatures w14:val="none"/>
-        </w:rPr>
-      </w:pPr>
-    </w:p>
-    <w:p>
-      <w:pPr>
-        <w:ind w:left="2160" w:firstLine="720"/>
-      </w:pPr>
-    </w:p>
     <w:sectPr>
-      <w:pgSz w:w="12240" w:h="15840" w:orient="portrait"/>
+      <w:pgSz w:w="12240" w:h="15840"/>
       <w:pgMar w:top="1440" w:right="1440" w:bottom="1440" w:left="1440" w:header="720" w:footer="720" w:gutter="0"/>
       <w:cols w:space="720"/>
       <w:docGrid w:linePitch="360"/>
@@ -1481,7 +1961,7 @@
         <w:ind w:left="720" w:hanging="360"/>
       </w:pPr>
       <w:rPr>
-        <w:rFonts w:hint="default" w:ascii="Symbol" w:hAnsi="Symbol"/>
+        <w:rFonts w:ascii="Symbol" w:hAnsi="Symbol" w:hint="default"/>
         <w:sz w:val="20"/>
       </w:rPr>
     </w:lvl>
@@ -1497,7 +1977,7 @@
         <w:ind w:left="1440" w:hanging="360"/>
       </w:pPr>
       <w:rPr>
-        <w:rFonts w:hint="default" w:ascii="Courier New" w:hAnsi="Courier New"/>
+        <w:rFonts w:ascii="Courier New" w:hAnsi="Courier New" w:hint="default"/>
         <w:sz w:val="20"/>
       </w:rPr>
     </w:lvl>
@@ -1513,7 +1993,7 @@
         <w:ind w:left="2160" w:hanging="360"/>
       </w:pPr>
       <w:rPr>
-        <w:rFonts w:hint="default" w:ascii="Wingdings" w:hAnsi="Wingdings"/>
+        <w:rFonts w:ascii="Wingdings" w:hAnsi="Wingdings" w:hint="default"/>
         <w:sz w:val="20"/>
       </w:rPr>
     </w:lvl>
@@ -1529,7 +2009,7 @@
         <w:ind w:left="2880" w:hanging="360"/>
       </w:pPr>
       <w:rPr>
-        <w:rFonts w:hint="default" w:ascii="Wingdings" w:hAnsi="Wingdings"/>
+        <w:rFonts w:ascii="Wingdings" w:hAnsi="Wingdings" w:hint="default"/>
         <w:sz w:val="20"/>
       </w:rPr>
     </w:lvl>
@@ -1545,7 +2025,7 @@
         <w:ind w:left="3600" w:hanging="360"/>
       </w:pPr>
       <w:rPr>
-        <w:rFonts w:hint="default" w:ascii="Wingdings" w:hAnsi="Wingdings"/>
+        <w:rFonts w:ascii="Wingdings" w:hAnsi="Wingdings" w:hint="default"/>
         <w:sz w:val="20"/>
       </w:rPr>
     </w:lvl>
@@ -1561,7 +2041,7 @@
         <w:ind w:left="4320" w:hanging="360"/>
       </w:pPr>
       <w:rPr>
-        <w:rFonts w:hint="default" w:ascii="Wingdings" w:hAnsi="Wingdings"/>
+        <w:rFonts w:ascii="Wingdings" w:hAnsi="Wingdings" w:hint="default"/>
         <w:sz w:val="20"/>
       </w:rPr>
     </w:lvl>
@@ -1577,7 +2057,7 @@
         <w:ind w:left="5040" w:hanging="360"/>
       </w:pPr>
       <w:rPr>
-        <w:rFonts w:hint="default" w:ascii="Wingdings" w:hAnsi="Wingdings"/>
+        <w:rFonts w:ascii="Wingdings" w:hAnsi="Wingdings" w:hint="default"/>
         <w:sz w:val="20"/>
       </w:rPr>
     </w:lvl>
@@ -1593,7 +2073,7 @@
         <w:ind w:left="5760" w:hanging="360"/>
       </w:pPr>
       <w:rPr>
-        <w:rFonts w:hint="default" w:ascii="Wingdings" w:hAnsi="Wingdings"/>
+        <w:rFonts w:ascii="Wingdings" w:hAnsi="Wingdings" w:hint="default"/>
         <w:sz w:val="20"/>
       </w:rPr>
     </w:lvl>
@@ -1609,7 +2089,7 @@
         <w:ind w:left="6480" w:hanging="360"/>
       </w:pPr>
       <w:rPr>
-        <w:rFonts w:hint="default" w:ascii="Wingdings" w:hAnsi="Wingdings"/>
+        <w:rFonts w:ascii="Wingdings" w:hAnsi="Wingdings" w:hint="default"/>
         <w:sz w:val="20"/>
       </w:rPr>
     </w:lvl>
@@ -1969,7 +2449,7 @@
         <w:ind w:left="720" w:hanging="360"/>
       </w:pPr>
       <w:rPr>
-        <w:rFonts w:hint="default" w:ascii="Symbol" w:hAnsi="Symbol"/>
+        <w:rFonts w:ascii="Symbol" w:hAnsi="Symbol" w:hint="default"/>
         <w:sz w:val="20"/>
       </w:rPr>
     </w:lvl>
@@ -1985,7 +2465,7 @@
         <w:ind w:left="1440" w:hanging="360"/>
       </w:pPr>
       <w:rPr>
-        <w:rFonts w:hint="default" w:ascii="Courier New" w:hAnsi="Courier New"/>
+        <w:rFonts w:ascii="Courier New" w:hAnsi="Courier New" w:hint="default"/>
         <w:sz w:val="20"/>
       </w:rPr>
     </w:lvl>
@@ -2001,7 +2481,7 @@
         <w:ind w:left="2160" w:hanging="360"/>
       </w:pPr>
       <w:rPr>
-        <w:rFonts w:hint="default" w:ascii="Wingdings" w:hAnsi="Wingdings"/>
+        <w:rFonts w:ascii="Wingdings" w:hAnsi="Wingdings" w:hint="default"/>
         <w:sz w:val="20"/>
       </w:rPr>
     </w:lvl>
@@ -2017,7 +2497,7 @@
         <w:ind w:left="2880" w:hanging="360"/>
       </w:pPr>
       <w:rPr>
-        <w:rFonts w:hint="default" w:ascii="Wingdings" w:hAnsi="Wingdings"/>
+        <w:rFonts w:ascii="Wingdings" w:hAnsi="Wingdings" w:hint="default"/>
         <w:sz w:val="20"/>
       </w:rPr>
     </w:lvl>
@@ -2033,7 +2513,7 @@
         <w:ind w:left="3600" w:hanging="360"/>
       </w:pPr>
       <w:rPr>
-        <w:rFonts w:hint="default" w:ascii="Wingdings" w:hAnsi="Wingdings"/>
+        <w:rFonts w:ascii="Wingdings" w:hAnsi="Wingdings" w:hint="default"/>
         <w:sz w:val="20"/>
       </w:rPr>
     </w:lvl>
@@ -2049,7 +2529,7 @@
         <w:ind w:left="4320" w:hanging="360"/>
       </w:pPr>
       <w:rPr>
-        <w:rFonts w:hint="default" w:ascii="Wingdings" w:hAnsi="Wingdings"/>
+        <w:rFonts w:ascii="Wingdings" w:hAnsi="Wingdings" w:hint="default"/>
         <w:sz w:val="20"/>
       </w:rPr>
     </w:lvl>
@@ -2065,7 +2545,7 @@
         <w:ind w:left="5040" w:hanging="360"/>
       </w:pPr>
       <w:rPr>
-        <w:rFonts w:hint="default" w:ascii="Wingdings" w:hAnsi="Wingdings"/>
+        <w:rFonts w:ascii="Wingdings" w:hAnsi="Wingdings" w:hint="default"/>
         <w:sz w:val="20"/>
       </w:rPr>
     </w:lvl>
@@ -2081,7 +2561,7 @@
         <w:ind w:left="5760" w:hanging="360"/>
       </w:pPr>
       <w:rPr>
-        <w:rFonts w:hint="default" w:ascii="Wingdings" w:hAnsi="Wingdings"/>
+        <w:rFonts w:ascii="Wingdings" w:hAnsi="Wingdings" w:hint="default"/>
         <w:sz w:val="20"/>
       </w:rPr>
     </w:lvl>
@@ -2097,7 +2577,7 @@
         <w:ind w:left="6480" w:hanging="360"/>
       </w:pPr>
       <w:rPr>
-        <w:rFonts w:hint="default" w:ascii="Wingdings" w:hAnsi="Wingdings"/>
+        <w:rFonts w:ascii="Wingdings" w:hAnsi="Wingdings" w:hint="default"/>
         <w:sz w:val="20"/>
       </w:rPr>
     </w:lvl>
@@ -2118,7 +2598,7 @@
         <w:ind w:left="720" w:hanging="360"/>
       </w:pPr>
       <w:rPr>
-        <w:rFonts w:hint="default" w:ascii="Symbol" w:hAnsi="Symbol"/>
+        <w:rFonts w:ascii="Symbol" w:hAnsi="Symbol" w:hint="default"/>
         <w:sz w:val="20"/>
       </w:rPr>
     </w:lvl>
@@ -2134,7 +2614,7 @@
         <w:ind w:left="1440" w:hanging="360"/>
       </w:pPr>
       <w:rPr>
-        <w:rFonts w:hint="default" w:ascii="Courier New" w:hAnsi="Courier New"/>
+        <w:rFonts w:ascii="Courier New" w:hAnsi="Courier New" w:hint="default"/>
         <w:sz w:val="20"/>
       </w:rPr>
     </w:lvl>
@@ -2150,7 +2630,7 @@
         <w:ind w:left="2160" w:hanging="360"/>
       </w:pPr>
       <w:rPr>
-        <w:rFonts w:hint="default" w:ascii="Wingdings" w:hAnsi="Wingdings"/>
+        <w:rFonts w:ascii="Wingdings" w:hAnsi="Wingdings" w:hint="default"/>
         <w:sz w:val="20"/>
       </w:rPr>
     </w:lvl>
@@ -2166,7 +2646,7 @@
         <w:ind w:left="2880" w:hanging="360"/>
       </w:pPr>
       <w:rPr>
-        <w:rFonts w:hint="default" w:ascii="Wingdings" w:hAnsi="Wingdings"/>
+        <w:rFonts w:ascii="Wingdings" w:hAnsi="Wingdings" w:hint="default"/>
         <w:sz w:val="20"/>
       </w:rPr>
     </w:lvl>
@@ -2182,7 +2662,7 @@
         <w:ind w:left="3600" w:hanging="360"/>
       </w:pPr>
       <w:rPr>
-        <w:rFonts w:hint="default" w:ascii="Wingdings" w:hAnsi="Wingdings"/>
+        <w:rFonts w:ascii="Wingdings" w:hAnsi="Wingdings" w:hint="default"/>
         <w:sz w:val="20"/>
       </w:rPr>
     </w:lvl>
@@ -2198,7 +2678,7 @@
         <w:ind w:left="4320" w:hanging="360"/>
       </w:pPr>
       <w:rPr>
-        <w:rFonts w:hint="default" w:ascii="Wingdings" w:hAnsi="Wingdings"/>
+        <w:rFonts w:ascii="Wingdings" w:hAnsi="Wingdings" w:hint="default"/>
         <w:sz w:val="20"/>
       </w:rPr>
     </w:lvl>
@@ -2214,7 +2694,7 @@
         <w:ind w:left="5040" w:hanging="360"/>
       </w:pPr>
       <w:rPr>
-        <w:rFonts w:hint="default" w:ascii="Wingdings" w:hAnsi="Wingdings"/>
+        <w:rFonts w:ascii="Wingdings" w:hAnsi="Wingdings" w:hint="default"/>
         <w:sz w:val="20"/>
       </w:rPr>
     </w:lvl>
@@ -2230,7 +2710,7 @@
         <w:ind w:left="5760" w:hanging="360"/>
       </w:pPr>
       <w:rPr>
-        <w:rFonts w:hint="default" w:ascii="Wingdings" w:hAnsi="Wingdings"/>
+        <w:rFonts w:ascii="Wingdings" w:hAnsi="Wingdings" w:hint="default"/>
         <w:sz w:val="20"/>
       </w:rPr>
     </w:lvl>
@@ -2246,7 +2726,7 @@
         <w:ind w:left="6480" w:hanging="360"/>
       </w:pPr>
       <w:rPr>
-        <w:rFonts w:hint="default" w:ascii="Wingdings" w:hAnsi="Wingdings"/>
+        <w:rFonts w:ascii="Wingdings" w:hAnsi="Wingdings" w:hint="default"/>
         <w:sz w:val="20"/>
       </w:rPr>
     </w:lvl>
@@ -2280,7 +2760,7 @@
   <w:docDefaults>
     <w:rPrDefault>
       <w:rPr>
-        <w:rFonts w:asciiTheme="minorHAnsi" w:hAnsiTheme="minorHAnsi" w:eastAsiaTheme="minorHAnsi" w:cstheme="minorBidi"/>
+        <w:rFonts w:asciiTheme="minorHAnsi" w:eastAsiaTheme="minorHAnsi" w:hAnsiTheme="minorHAnsi" w:cstheme="minorBidi"/>
         <w:kern w:val="2"/>
         <w:sz w:val="22"/>
         <w:szCs w:val="22"/>
@@ -2297,14 +2777,14 @@
   <w:latentStyles w:defLockedState="0" w:defUIPriority="99" w:defSemiHidden="0" w:defUnhideWhenUsed="0" w:defQFormat="0" w:count="376">
     <w:lsdException w:name="Normal" w:uiPriority="0" w:qFormat="1"/>
     <w:lsdException w:name="heading 1" w:uiPriority="9" w:qFormat="1"/>
-    <w:lsdException w:name="heading 2" w:uiPriority="9" w:semiHidden="1" w:unhideWhenUsed="1" w:qFormat="1"/>
-    <w:lsdException w:name="heading 3" w:uiPriority="9" w:semiHidden="1" w:unhideWhenUsed="1" w:qFormat="1"/>
-    <w:lsdException w:name="heading 4" w:uiPriority="9" w:semiHidden="1" w:unhideWhenUsed="1" w:qFormat="1"/>
-    <w:lsdException w:name="heading 5" w:uiPriority="9" w:semiHidden="1" w:unhideWhenUsed="1" w:qFormat="1"/>
-    <w:lsdException w:name="heading 6" w:uiPriority="9" w:semiHidden="1" w:unhideWhenUsed="1" w:qFormat="1"/>
-    <w:lsdException w:name="heading 7" w:uiPriority="9" w:semiHidden="1" w:unhideWhenUsed="1" w:qFormat="1"/>
-    <w:lsdException w:name="heading 8" w:uiPriority="9" w:semiHidden="1" w:unhideWhenUsed="1" w:qFormat="1"/>
-    <w:lsdException w:name="heading 9" w:uiPriority="9" w:semiHidden="1" w:unhideWhenUsed="1" w:qFormat="1"/>
+    <w:lsdException w:name="heading 2" w:semiHidden="1" w:uiPriority="9" w:unhideWhenUsed="1" w:qFormat="1"/>
+    <w:lsdException w:name="heading 3" w:semiHidden="1" w:uiPriority="9" w:unhideWhenUsed="1" w:qFormat="1"/>
+    <w:lsdException w:name="heading 4" w:semiHidden="1" w:uiPriority="9" w:unhideWhenUsed="1" w:qFormat="1"/>
+    <w:lsdException w:name="heading 5" w:semiHidden="1" w:uiPriority="9" w:unhideWhenUsed="1" w:qFormat="1"/>
+    <w:lsdException w:name="heading 6" w:semiHidden="1" w:uiPriority="9" w:unhideWhenUsed="1" w:qFormat="1"/>
+    <w:lsdException w:name="heading 7" w:semiHidden="1" w:uiPriority="9" w:unhideWhenUsed="1" w:qFormat="1"/>
+    <w:lsdException w:name="heading 8" w:semiHidden="1" w:uiPriority="9" w:unhideWhenUsed="1" w:qFormat="1"/>
+    <w:lsdException w:name="heading 9" w:semiHidden="1" w:uiPriority="9" w:unhideWhenUsed="1" w:qFormat="1"/>
     <w:lsdException w:name="index 1" w:semiHidden="1" w:unhideWhenUsed="1"/>
     <w:lsdException w:name="index 2" w:semiHidden="1" w:unhideWhenUsed="1"/>
     <w:lsdException w:name="index 3" w:semiHidden="1" w:unhideWhenUsed="1"/>
@@ -2314,22 +2794,22 @@
     <w:lsdException w:name="index 7" w:semiHidden="1" w:unhideWhenUsed="1"/>
     <w:lsdException w:name="index 8" w:semiHidden="1" w:unhideWhenUsed="1"/>
     <w:lsdException w:name="index 9" w:semiHidden="1" w:unhideWhenUsed="1"/>
-    <w:lsdException w:name="toc 1" w:uiPriority="39" w:semiHidden="1" w:unhideWhenUsed="1"/>
-    <w:lsdException w:name="toc 2" w:uiPriority="39" w:semiHidden="1" w:unhideWhenUsed="1"/>
-    <w:lsdException w:name="toc 3" w:uiPriority="39" w:semiHidden="1" w:unhideWhenUsed="1"/>
-    <w:lsdException w:name="toc 4" w:uiPriority="39" w:semiHidden="1" w:unhideWhenUsed="1"/>
-    <w:lsdException w:name="toc 5" w:uiPriority="39" w:semiHidden="1" w:unhideWhenUsed="1"/>
-    <w:lsdException w:name="toc 6" w:uiPriority="39" w:semiHidden="1" w:unhideWhenUsed="1"/>
-    <w:lsdException w:name="toc 7" w:uiPriority="39" w:semiHidden="1" w:unhideWhenUsed="1"/>
-    <w:lsdException w:name="toc 8" w:uiPriority="39" w:semiHidden="1" w:unhideWhenUsed="1"/>
-    <w:lsdException w:name="toc 9" w:uiPriority="39" w:semiHidden="1" w:unhideWhenUsed="1"/>
+    <w:lsdException w:name="toc 1" w:semiHidden="1" w:uiPriority="39" w:unhideWhenUsed="1"/>
+    <w:lsdException w:name="toc 2" w:semiHidden="1" w:uiPriority="39" w:unhideWhenUsed="1"/>
+    <w:lsdException w:name="toc 3" w:semiHidden="1" w:uiPriority="39" w:unhideWhenUsed="1"/>
+    <w:lsdException w:name="toc 4" w:semiHidden="1" w:uiPriority="39" w:unhideWhenUsed="1"/>
+    <w:lsdException w:name="toc 5" w:semiHidden="1" w:uiPriority="39" w:unhideWhenUsed="1"/>
+    <w:lsdException w:name="toc 6" w:semiHidden="1" w:uiPriority="39" w:unhideWhenUsed="1"/>
+    <w:lsdException w:name="toc 7" w:semiHidden="1" w:uiPriority="39" w:unhideWhenUsed="1"/>
+    <w:lsdException w:name="toc 8" w:semiHidden="1" w:uiPriority="39" w:unhideWhenUsed="1"/>
+    <w:lsdException w:name="toc 9" w:semiHidden="1" w:uiPriority="39" w:unhideWhenUsed="1"/>
     <w:lsdException w:name="Normal Indent" w:semiHidden="1" w:unhideWhenUsed="1"/>
     <w:lsdException w:name="footnote text" w:semiHidden="1" w:unhideWhenUsed="1"/>
     <w:lsdException w:name="annotation text" w:semiHidden="1" w:unhideWhenUsed="1"/>
     <w:lsdException w:name="header" w:semiHidden="1" w:unhideWhenUsed="1"/>
     <w:lsdException w:name="footer" w:semiHidden="1" w:unhideWhenUsed="1"/>
     <w:lsdException w:name="index heading" w:semiHidden="1" w:unhideWhenUsed="1"/>
-    <w:lsdException w:name="caption" w:uiPriority="35" w:semiHidden="1" w:unhideWhenUsed="1" w:qFormat="1"/>
+    <w:lsdException w:name="caption" w:semiHidden="1" w:uiPriority="35" w:unhideWhenUsed="1" w:qFormat="1"/>
     <w:lsdException w:name="table of figures" w:semiHidden="1" w:unhideWhenUsed="1"/>
     <w:lsdException w:name="envelope address" w:semiHidden="1" w:unhideWhenUsed="1"/>
     <w:lsdException w:name="envelope return" w:semiHidden="1" w:unhideWhenUsed="1"/>
@@ -2360,7 +2840,7 @@
     <w:lsdException w:name="Title" w:uiPriority="10" w:qFormat="1"/>
     <w:lsdException w:name="Closing" w:semiHidden="1" w:unhideWhenUsed="1"/>
     <w:lsdException w:name="Signature" w:semiHidden="1" w:unhideWhenUsed="1"/>
-    <w:lsdException w:name="Default Paragraph Font" w:uiPriority="1" w:semiHidden="1" w:unhideWhenUsed="1"/>
+    <w:lsdException w:name="Default Paragraph Font" w:semiHidden="1" w:uiPriority="1" w:unhideWhenUsed="1"/>
     <w:lsdException w:name="Body Text" w:semiHidden="1" w:unhideWhenUsed="1"/>
     <w:lsdException w:name="Body Text Indent" w:semiHidden="1" w:unhideWhenUsed="1"/>
     <w:lsdException w:name="List Continue" w:semiHidden="1" w:unhideWhenUsed="1"/>
@@ -2560,8 +3040,8 @@
     <w:lsdException w:name="Subtle Reference" w:uiPriority="31" w:qFormat="1"/>
     <w:lsdException w:name="Intense Reference" w:uiPriority="32" w:qFormat="1"/>
     <w:lsdException w:name="Book Title" w:uiPriority="33" w:qFormat="1"/>
-    <w:lsdException w:name="Bibliography" w:uiPriority="37" w:semiHidden="1" w:unhideWhenUsed="1"/>
-    <w:lsdException w:name="TOC Heading" w:uiPriority="39" w:semiHidden="1" w:unhideWhenUsed="1" w:qFormat="1"/>
+    <w:lsdException w:name="Bibliography" w:semiHidden="1" w:uiPriority="37" w:unhideWhenUsed="1"/>
+    <w:lsdException w:name="TOC Heading" w:semiHidden="1" w:uiPriority="39" w:unhideWhenUsed="1" w:qFormat="1"/>
     <w:lsdException w:name="Plain Table 1" w:uiPriority="41"/>
     <w:lsdException w:name="Plain Table 2" w:uiPriority="42"/>
     <w:lsdException w:name="Plain Table 3" w:uiPriority="43"/>
@@ -2672,7 +3152,7 @@
     <w:lsdException w:name="Unresolved Mention" w:semiHidden="1" w:unhideWhenUsed="1"/>
     <w:lsdException w:name="Smart Link" w:semiHidden="1" w:unhideWhenUsed="1"/>
   </w:latentStyles>
-  <w:style w:type="paragraph" w:styleId="Normal" w:default="1">
+  <w:style w:type="paragraph" w:default="1" w:styleId="Normal">
     <w:name w:val="Normal"/>
     <w:qFormat/>
     <w:rsid w:val="00560E9E"/>
@@ -2689,7 +3169,7 @@
       <w:outlineLvl w:val="3"/>
     </w:pPr>
     <w:rPr>
-      <w:rFonts w:ascii="Times New Roman" w:hAnsi="Times New Roman" w:eastAsia="Times New Roman" w:cs="Times New Roman"/>
+      <w:rFonts w:ascii="Times New Roman" w:eastAsia="Times New Roman" w:hAnsi="Times New Roman" w:cs="Times New Roman"/>
       <w:b/>
       <w:bCs/>
       <w:kern w:val="0"/>
@@ -2715,17 +3195,17 @@
       <w:outlineLvl w:val="4"/>
     </w:pPr>
     <w:rPr>
-      <w:rFonts w:asciiTheme="majorHAnsi" w:hAnsiTheme="majorHAnsi" w:eastAsiaTheme="majorEastAsia" w:cstheme="majorBidi"/>
+      <w:rFonts w:asciiTheme="majorHAnsi" w:eastAsiaTheme="majorEastAsia" w:hAnsiTheme="majorHAnsi" w:cstheme="majorBidi"/>
       <w:color w:val="2F5496" w:themeColor="accent1" w:themeShade="BF"/>
     </w:rPr>
   </w:style>
-  <w:style w:type="character" w:styleId="DefaultParagraphFont" w:default="1">
+  <w:style w:type="character" w:default="1" w:styleId="DefaultParagraphFont">
     <w:name w:val="Default Paragraph Font"/>
     <w:uiPriority w:val="1"/>
     <w:semiHidden/>
     <w:unhideWhenUsed/>
   </w:style>
-  <w:style w:type="table" w:styleId="TableNormal" w:default="1">
+  <w:style w:type="table" w:default="1" w:styleId="TableNormal">
     <w:name w:val="Normal Table"/>
     <w:uiPriority w:val="99"/>
     <w:semiHidden/>
@@ -2740,20 +3220,20 @@
       </w:tblCellMar>
     </w:tblPr>
   </w:style>
-  <w:style w:type="numbering" w:styleId="NoList" w:default="1">
+  <w:style w:type="numbering" w:default="1" w:styleId="NoList">
     <w:name w:val="No List"/>
     <w:uiPriority w:val="99"/>
     <w:semiHidden/>
     <w:unhideWhenUsed/>
   </w:style>
-  <w:style w:type="character" w:styleId="Heading4Char" w:customStyle="1">
+  <w:style w:type="character" w:customStyle="1" w:styleId="Heading4Char">
     <w:name w:val="Heading 4 Char"/>
     <w:basedOn w:val="DefaultParagraphFont"/>
     <w:link w:val="Heading4"/>
     <w:uiPriority w:val="9"/>
     <w:rsid w:val="00A63D37"/>
     <w:rPr>
-      <w:rFonts w:ascii="Times New Roman" w:hAnsi="Times New Roman" w:eastAsia="Times New Roman" w:cs="Times New Roman"/>
+      <w:rFonts w:ascii="Times New Roman" w:eastAsia="Times New Roman" w:hAnsi="Times New Roman" w:cs="Times New Roman"/>
       <w:b/>
       <w:bCs/>
       <w:kern w:val="0"/>
@@ -2766,14 +3246,13 @@
     <w:name w:val="Normal (Web)"/>
     <w:basedOn w:val="Normal"/>
     <w:uiPriority w:val="99"/>
-    <w:semiHidden/>
     <w:unhideWhenUsed/>
     <w:rsid w:val="00A63D37"/>
     <w:pPr>
       <w:spacing w:before="100" w:beforeAutospacing="1" w:after="100" w:afterAutospacing="1" w:line="240" w:lineRule="auto"/>
     </w:pPr>
     <w:rPr>
-      <w:rFonts w:ascii="Times New Roman" w:hAnsi="Times New Roman" w:eastAsia="Times New Roman" w:cs="Times New Roman"/>
+      <w:rFonts w:ascii="Times New Roman" w:eastAsia="Times New Roman" w:hAnsi="Times New Roman" w:cs="Times New Roman"/>
       <w:kern w:val="0"/>
       <w:sz w:val="24"/>
       <w:szCs w:val="24"/>
@@ -2791,7 +3270,7 @@
       <w:bCs/>
     </w:rPr>
   </w:style>
-  <w:style w:type="character" w:styleId="Heading5Char" w:customStyle="1">
+  <w:style w:type="character" w:customStyle="1" w:styleId="Heading5Char">
     <w:name w:val="Heading 5 Char"/>
     <w:basedOn w:val="DefaultParagraphFont"/>
     <w:link w:val="Heading5"/>
@@ -2799,9 +3278,20 @@
     <w:semiHidden/>
     <w:rsid w:val="00A63D37"/>
     <w:rPr>
-      <w:rFonts w:asciiTheme="majorHAnsi" w:hAnsiTheme="majorHAnsi" w:eastAsiaTheme="majorEastAsia" w:cstheme="majorBidi"/>
+      <w:rFonts w:asciiTheme="majorHAnsi" w:eastAsiaTheme="majorEastAsia" w:hAnsiTheme="majorHAnsi" w:cstheme="majorBidi"/>
       <w:color w:val="2F5496" w:themeColor="accent1" w:themeShade="BF"/>
     </w:rPr>
+  </w:style>
+  <w:style w:type="paragraph" w:styleId="ListParagraph">
+    <w:name w:val="List Paragraph"/>
+    <w:basedOn w:val="Normal"/>
+    <w:uiPriority w:val="34"/>
+    <w:qFormat/>
+    <w:rsid w:val="00E85C30"/>
+    <w:pPr>
+      <w:ind w:left="720"/>
+      <w:contextualSpacing/>
+    </w:pPr>
   </w:style>
 </w:styles>
 </file>
@@ -3102,6 +3592,21 @@
 </file>
 
 <file path=customXml/item1.xml><?xml version="1.0" encoding="utf-8"?>
+<p:properties xmlns:p="http://schemas.microsoft.com/office/2006/metadata/properties" xmlns:xsi="http://www.w3.org/2001/XMLSchema-instance" xmlns:pc="http://schemas.microsoft.com/office/infopath/2007/PartnerControls">
+  <documentManagement/>
+</p:properties>
+</file>
+
+<file path=customXml/item2.xml><?xml version="1.0" encoding="utf-8"?>
+<?mso-contentType ?>
+<FormTemplates xmlns="http://schemas.microsoft.com/sharepoint/v3/contenttype/forms">
+  <Display>DocumentLibraryForm</Display>
+  <Edit>DocumentLibraryForm</Edit>
+  <New>DocumentLibraryForm</New>
+</FormTemplates>
+</file>
+
+<file path=customXml/item3.xml><?xml version="1.0" encoding="utf-8"?>
 <ct:contentTypeSchema xmlns:ct="http://schemas.microsoft.com/office/2006/metadata/contentType" xmlns:ma="http://schemas.microsoft.com/office/2006/metadata/properties/metaAttributes" ct:_="" ma:_="" ma:contentTypeName="Document" ma:contentTypeID="0x010100E4A05F954AE83449BCCB5BE0829653DC" ma:contentTypeVersion="7" ma:contentTypeDescription="Create a new document." ma:contentTypeScope="" ma:versionID="5a3be670cf22726e479083f704fcf37d">
   <xsd:schema xmlns:xsd="http://www.w3.org/2001/XMLSchema" xmlns:xs="http://www.w3.org/2001/XMLSchema" xmlns:p="http://schemas.microsoft.com/office/2006/metadata/properties" xmlns:ns2="1a628fd5-2d6a-41cd-8d6e-adc0ec2c5022" targetNamespace="http://schemas.microsoft.com/office/2006/metadata/properties" ma:root="true" ma:fieldsID="387f569a19fb0abaca295a19df32f69b" ns2:_="">
     <xsd:import namespace="1a628fd5-2d6a-41cd-8d6e-adc0ec2c5022"/>
@@ -3263,29 +3768,37 @@
 </ct:contentTypeSchema>
 </file>
 
-<file path=customXml/item2.xml><?xml version="1.0" encoding="utf-8"?>
-<?mso-contentType ?>
-<FormTemplates xmlns="http://schemas.microsoft.com/sharepoint/v3/contenttype/forms">
-  <Display>DocumentLibraryForm</Display>
-  <Edit>DocumentLibraryForm</Edit>
-  <New>DocumentLibraryForm</New>
-</FormTemplates>
-</file>
-
-<file path=customXml/item3.xml><?xml version="1.0" encoding="utf-8"?>
-<p:properties xmlns:p="http://schemas.microsoft.com/office/2006/metadata/properties" xmlns:xsi="http://www.w3.org/2001/XMLSchema-instance" xmlns:pc="http://schemas.microsoft.com/office/infopath/2007/PartnerControls">
-  <documentManagement/>
-</p:properties>
-</file>
-
 <file path=customXml/itemProps1.xml><?xml version="1.0" encoding="utf-8"?>
-<ds:datastoreItem xmlns:ds="http://schemas.openxmlformats.org/officeDocument/2006/customXml" ds:itemID="{58E15316-404F-4750-9FFC-1723DAA5339A}"/>
+<ds:datastoreItem xmlns:ds="http://schemas.openxmlformats.org/officeDocument/2006/customXml" ds:itemID="{B5E8C1FA-F852-4716-A1E4-D4ED75EAEB2B}">
+  <ds:schemaRefs>
+    <ds:schemaRef ds:uri="http://schemas.microsoft.com/office/2006/metadata/properties"/>
+    <ds:schemaRef ds:uri="http://schemas.microsoft.com/office/infopath/2007/PartnerControls"/>
+  </ds:schemaRefs>
+</ds:datastoreItem>
 </file>
 
 <file path=customXml/itemProps2.xml><?xml version="1.0" encoding="utf-8"?>
-<ds:datastoreItem xmlns:ds="http://schemas.openxmlformats.org/officeDocument/2006/customXml" ds:itemID="{F41FADB0-AB07-4B9E-A819-34BF977CCA70}"/>
+<ds:datastoreItem xmlns:ds="http://schemas.openxmlformats.org/officeDocument/2006/customXml" ds:itemID="{F41FADB0-AB07-4B9E-A819-34BF977CCA70}">
+  <ds:schemaRefs>
+    <ds:schemaRef ds:uri="http://schemas.microsoft.com/sharepoint/v3/contenttype/forms"/>
+  </ds:schemaRefs>
+</ds:datastoreItem>
 </file>
 
 <file path=customXml/itemProps3.xml><?xml version="1.0" encoding="utf-8"?>
-<ds:datastoreItem xmlns:ds="http://schemas.openxmlformats.org/officeDocument/2006/customXml" ds:itemID="{B5E8C1FA-F852-4716-A1E4-D4ED75EAEB2B}"/>
+<ds:datastoreItem xmlns:ds="http://schemas.openxmlformats.org/officeDocument/2006/customXml" ds:itemID="{58E15316-404F-4750-9FFC-1723DAA5339A}">
+  <ds:schemaRefs>
+    <ds:schemaRef ds:uri="http://schemas.microsoft.com/office/2006/metadata/contentType"/>
+    <ds:schemaRef ds:uri="http://schemas.microsoft.com/office/2006/metadata/properties/metaAttributes"/>
+    <ds:schemaRef ds:uri="http://www.w3.org/2001/XMLSchema"/>
+    <ds:schemaRef ds:uri="http://schemas.microsoft.com/office/2006/metadata/properties"/>
+    <ds:schemaRef ds:uri="1a628fd5-2d6a-41cd-8d6e-adc0ec2c5022"/>
+    <ds:schemaRef ds:uri="http://schemas.microsoft.com/office/2006/documentManagement/types"/>
+    <ds:schemaRef ds:uri="http://schemas.microsoft.com/office/infopath/2007/PartnerControls"/>
+    <ds:schemaRef ds:uri="http://schemas.openxmlformats.org/package/2006/metadata/core-properties"/>
+    <ds:schemaRef ds:uri="http://purl.org/dc/elements/1.1/"/>
+    <ds:schemaRef ds:uri="http://purl.org/dc/terms/"/>
+    <ds:schemaRef ds:uri="http://schemas.microsoft.com/internal/obd"/>
+  </ds:schemaRefs>
+</ds:datastoreItem>
 </file>
</xml_diff>